<commit_message>
added a county list view
</commit_message>
<xml_diff>
--- a/Project Proposal.docx
+++ b/Project Proposal.docx
@@ -3,8 +3,1415 @@
 <w:document xmlns:wpc="http://schemas.microsoft.com/office/word/2010/wordprocessingCanvas" xmlns:mc="http://schemas.openxmlformats.org/markup-compatibility/2006" xmlns:o="urn:schemas-microsoft-com:office:office" xmlns:r="http://schemas.openxmlformats.org/officeDocument/2006/relationships" xmlns:m="http://schemas.openxmlformats.org/officeDocument/2006/math" xmlns:v="urn:schemas-microsoft-com:vml" xmlns:wp14="http://schemas.microsoft.com/office/word/2010/wordprocessingDrawing" xmlns:wp="http://schemas.openxmlformats.org/drawingml/2006/wordprocessingDrawing" xmlns:w10="urn:schemas-microsoft-com:office:word" xmlns:w="http://schemas.openxmlformats.org/wordprocessingml/2006/main" xmlns:w14="http://schemas.microsoft.com/office/word/2010/wordml" xmlns:wpg="http://schemas.microsoft.com/office/word/2010/wordprocessingGroup" xmlns:wpi="http://schemas.microsoft.com/office/word/2010/wordprocessingInk" xmlns:wne="http://schemas.microsoft.com/office/word/2006/wordml" xmlns:wps="http://schemas.microsoft.com/office/word/2010/wordprocessingShape" mc:Ignorable="w14 wp14">
   <w:body>
     <w:p>
+      <w:pPr>
+        <w:jc w:val="center"/>
+        <w:rPr>
+          <w:rFonts w:ascii="Times New Roman" w:hAnsi="Times New Roman" w:cs="Times New Roman"/>
+          <w:sz w:val="24"/>
+          <w:szCs w:val="24"/>
+        </w:rPr>
+      </w:pPr>
+      <w:r>
+        <w:rPr>
+          <w:rFonts w:ascii="Times New Roman" w:hAnsi="Times New Roman" w:cs="Times New Roman"/>
+          <w:sz w:val="24"/>
+          <w:szCs w:val="24"/>
+        </w:rPr>
+        <w:t>UNIVERSITY OF NAIROBI</w:t>
+      </w:r>
+    </w:p>
+    <w:p>
+      <w:pPr>
+        <w:jc w:val="center"/>
+        <w:rPr>
+          <w:rFonts w:ascii="Times New Roman" w:hAnsi="Times New Roman" w:cs="Times New Roman"/>
+          <w:sz w:val="24"/>
+          <w:szCs w:val="24"/>
+        </w:rPr>
+      </w:pPr>
+    </w:p>
+    <w:p>
+      <w:pPr>
+        <w:jc w:val="center"/>
+        <w:rPr>
+          <w:rFonts w:ascii="Times New Roman" w:hAnsi="Times New Roman" w:cs="Times New Roman"/>
+          <w:sz w:val="24"/>
+          <w:szCs w:val="24"/>
+        </w:rPr>
+      </w:pPr>
+    </w:p>
+    <w:p>
+      <w:pPr>
+        <w:jc w:val="center"/>
+        <w:rPr>
+          <w:rFonts w:ascii="Times New Roman" w:hAnsi="Times New Roman" w:cs="Times New Roman"/>
+          <w:sz w:val="24"/>
+          <w:szCs w:val="24"/>
+        </w:rPr>
+      </w:pPr>
+      <w:r>
+        <w:rPr>
+          <w:rFonts w:ascii="Times New Roman" w:hAnsi="Times New Roman" w:cs="Times New Roman"/>
+          <w:sz w:val="24"/>
+          <w:szCs w:val="24"/>
+        </w:rPr>
+        <w:t>DOCTORS BOOKING APPOINTMENT APPLICATION</w:t>
+      </w:r>
+    </w:p>
+    <w:p>
+      <w:pPr>
+        <w:jc w:val="center"/>
+        <w:rPr>
+          <w:rFonts w:ascii="Times New Roman" w:hAnsi="Times New Roman" w:cs="Times New Roman"/>
+          <w:sz w:val="24"/>
+          <w:szCs w:val="24"/>
+        </w:rPr>
+      </w:pPr>
+    </w:p>
+    <w:p>
+      <w:pPr>
+        <w:jc w:val="center"/>
+        <w:rPr>
+          <w:rFonts w:ascii="Times New Roman" w:hAnsi="Times New Roman" w:cs="Times New Roman"/>
+          <w:sz w:val="24"/>
+          <w:szCs w:val="24"/>
+        </w:rPr>
+      </w:pPr>
+      <w:r>
+        <w:rPr>
+          <w:rFonts w:ascii="Times New Roman" w:hAnsi="Times New Roman" w:cs="Times New Roman"/>
+          <w:noProof/>
+          <w:sz w:val="24"/>
+          <w:szCs w:val="24"/>
+        </w:rPr>
+        <w:drawing>
+          <wp:inline distT="0" distB="0" distL="0" distR="0" wp14:anchorId="1D2A40B8" wp14:editId="790183B2">
+            <wp:extent cx="1590675" cy="1857375"/>
+            <wp:effectExtent l="0" t="0" r="9525" b="9525"/>
+            <wp:docPr id="1" name="Picture 1" descr="uon"/>
+            <wp:cNvGraphicFramePr>
+              <a:graphicFrameLocks xmlns:a="http://schemas.openxmlformats.org/drawingml/2006/main" noChangeAspect="1"/>
+            </wp:cNvGraphicFramePr>
+            <a:graphic xmlns:a="http://schemas.openxmlformats.org/drawingml/2006/main">
+              <a:graphicData uri="http://schemas.openxmlformats.org/drawingml/2006/picture">
+                <pic:pic xmlns:pic="http://schemas.openxmlformats.org/drawingml/2006/picture">
+                  <pic:nvPicPr>
+                    <pic:cNvPr id="0" name="Picture 1" descr="uon"/>
+                    <pic:cNvPicPr>
+                      <a:picLocks noChangeAspect="1" noChangeArrowheads="1"/>
+                    </pic:cNvPicPr>
+                  </pic:nvPicPr>
+                  <pic:blipFill>
+                    <a:blip r:embed="rId6">
+                      <a:extLst>
+                        <a:ext uri="{28A0092B-C50C-407E-A947-70E740481C1C}">
+                          <a14:useLocalDpi xmlns:a14="http://schemas.microsoft.com/office/drawing/2010/main" val="0"/>
+                        </a:ext>
+                      </a:extLst>
+                    </a:blip>
+                    <a:srcRect/>
+                    <a:stretch>
+                      <a:fillRect/>
+                    </a:stretch>
+                  </pic:blipFill>
+                  <pic:spPr bwMode="auto">
+                    <a:xfrm>
+                      <a:off x="0" y="0"/>
+                      <a:ext cx="1590675" cy="1857375"/>
+                    </a:xfrm>
+                    <a:prstGeom prst="rect">
+                      <a:avLst/>
+                    </a:prstGeom>
+                    <a:noFill/>
+                    <a:ln>
+                      <a:noFill/>
+                    </a:ln>
+                  </pic:spPr>
+                </pic:pic>
+              </a:graphicData>
+            </a:graphic>
+          </wp:inline>
+        </w:drawing>
+      </w:r>
+    </w:p>
+    <w:p>
+      <w:pPr>
+        <w:jc w:val="center"/>
+        <w:rPr>
+          <w:rFonts w:ascii="Times New Roman" w:hAnsi="Times New Roman" w:cs="Times New Roman"/>
+          <w:sz w:val="24"/>
+          <w:szCs w:val="24"/>
+        </w:rPr>
+      </w:pPr>
+      <w:r>
+        <w:rPr>
+          <w:rFonts w:ascii="Times New Roman" w:hAnsi="Times New Roman" w:cs="Times New Roman"/>
+          <w:sz w:val="24"/>
+          <w:szCs w:val="24"/>
+        </w:rPr>
+        <w:t>WAMBUA ABEDNEGO KILONZO</w:t>
+      </w:r>
+    </w:p>
+    <w:p>
+      <w:pPr>
+        <w:jc w:val="center"/>
+        <w:rPr>
+          <w:rFonts w:ascii="Times New Roman" w:hAnsi="Times New Roman" w:cs="Times New Roman"/>
+          <w:sz w:val="24"/>
+          <w:szCs w:val="24"/>
+        </w:rPr>
+      </w:pPr>
+      <w:r>
+        <w:rPr>
+          <w:rFonts w:ascii="Times New Roman" w:hAnsi="Times New Roman" w:cs="Times New Roman"/>
+          <w:sz w:val="24"/>
+          <w:szCs w:val="24"/>
+        </w:rPr>
+        <w:t>P15/1552/2015</w:t>
+      </w:r>
+    </w:p>
+    <w:p>
+      <w:pPr>
+        <w:jc w:val="center"/>
+        <w:rPr>
+          <w:rFonts w:ascii="Times New Roman" w:hAnsi="Times New Roman" w:cs="Times New Roman"/>
+          <w:sz w:val="24"/>
+          <w:szCs w:val="24"/>
+        </w:rPr>
+      </w:pPr>
+    </w:p>
+    <w:p>
+      <w:pPr>
+        <w:jc w:val="center"/>
+        <w:rPr>
+          <w:rFonts w:ascii="Times New Roman" w:hAnsi="Times New Roman" w:cs="Times New Roman"/>
+          <w:sz w:val="24"/>
+          <w:szCs w:val="24"/>
+        </w:rPr>
+      </w:pPr>
+    </w:p>
+    <w:p>
+      <w:pPr>
+        <w:jc w:val="center"/>
+        <w:rPr>
+          <w:rFonts w:ascii="Times New Roman" w:hAnsi="Times New Roman" w:cs="Times New Roman"/>
+          <w:sz w:val="24"/>
+          <w:szCs w:val="24"/>
+        </w:rPr>
+      </w:pPr>
+      <w:r>
+        <w:rPr>
+          <w:rFonts w:ascii="Times New Roman" w:hAnsi="Times New Roman" w:cs="Times New Roman"/>
+          <w:sz w:val="24"/>
+          <w:szCs w:val="24"/>
+        </w:rPr>
+        <w:t>PROJECT SUPERVISOR</w:t>
+      </w:r>
+    </w:p>
+    <w:p>
+      <w:pPr>
+        <w:jc w:val="center"/>
+        <w:rPr>
+          <w:rFonts w:ascii="Times New Roman" w:hAnsi="Times New Roman" w:cs="Times New Roman"/>
+          <w:sz w:val="24"/>
+          <w:szCs w:val="24"/>
+        </w:rPr>
+      </w:pPr>
+      <w:r>
+        <w:rPr>
+          <w:rFonts w:ascii="Times New Roman" w:hAnsi="Times New Roman" w:cs="Times New Roman"/>
+          <w:sz w:val="24"/>
+          <w:szCs w:val="24"/>
+        </w:rPr>
+        <w:t>PROF. ELIJAH OMWEGA</w:t>
+      </w:r>
+    </w:p>
+    <w:p>
+      <w:pPr>
+        <w:jc w:val="center"/>
+        <w:rPr>
+          <w:rFonts w:ascii="Times New Roman" w:hAnsi="Times New Roman" w:cs="Times New Roman"/>
+          <w:sz w:val="24"/>
+          <w:szCs w:val="24"/>
+        </w:rPr>
+      </w:pPr>
+    </w:p>
+    <w:p>
+      <w:pPr>
+        <w:jc w:val="center"/>
+        <w:rPr>
+          <w:rFonts w:ascii="Times New Roman" w:hAnsi="Times New Roman" w:cs="Times New Roman"/>
+          <w:sz w:val="24"/>
+          <w:szCs w:val="24"/>
+        </w:rPr>
+      </w:pPr>
+    </w:p>
+    <w:p>
+      <w:pPr>
+        <w:jc w:val="center"/>
+        <w:rPr>
+          <w:rFonts w:ascii="Times New Roman" w:hAnsi="Times New Roman" w:cs="Times New Roman"/>
+          <w:sz w:val="24"/>
+          <w:szCs w:val="24"/>
+        </w:rPr>
+      </w:pPr>
+      <w:r>
+        <w:rPr>
+          <w:rFonts w:ascii="Times New Roman" w:hAnsi="Times New Roman" w:cs="Times New Roman"/>
+          <w:sz w:val="24"/>
+          <w:szCs w:val="24"/>
+        </w:rPr>
+        <w:t>THIS PROJECT PROPOSAL IS SUBMITTED TO THE SCHOOL OF COMPUTING AND INFORMATICS</w:t>
+      </w:r>
+    </w:p>
+    <w:p>
+      <w:pPr>
+        <w:jc w:val="center"/>
+        <w:rPr>
+          <w:rFonts w:ascii="Times New Roman" w:hAnsi="Times New Roman" w:cs="Times New Roman"/>
+          <w:sz w:val="24"/>
+          <w:szCs w:val="24"/>
+        </w:rPr>
+      </w:pPr>
+    </w:p>
+    <w:p>
+      <w:pPr>
+        <w:rPr>
+          <w:rFonts w:ascii="Times New Roman" w:hAnsi="Times New Roman" w:cs="Times New Roman"/>
+          <w:sz w:val="24"/>
+          <w:szCs w:val="24"/>
+        </w:rPr>
+      </w:pPr>
+    </w:p>
+    <w:p>
+      <w:pPr>
+        <w:rPr>
+          <w:rFonts w:ascii="Times New Roman" w:hAnsi="Times New Roman" w:cs="Times New Roman"/>
+          <w:sz w:val="24"/>
+          <w:szCs w:val="24"/>
+        </w:rPr>
+      </w:pPr>
+    </w:p>
+    <w:p>
+      <w:pPr>
+        <w:jc w:val="center"/>
+        <w:rPr>
+          <w:rFonts w:ascii="Times New Roman" w:hAnsi="Times New Roman" w:cs="Times New Roman"/>
+          <w:b/>
+          <w:sz w:val="24"/>
+          <w:szCs w:val="24"/>
+          <w:u w:val="single"/>
+        </w:rPr>
+      </w:pPr>
+      <w:r>
+        <w:rPr>
+          <w:rFonts w:ascii="Times New Roman" w:hAnsi="Times New Roman" w:cs="Times New Roman"/>
+          <w:b/>
+          <w:sz w:val="24"/>
+          <w:szCs w:val="24"/>
+          <w:u w:val="single"/>
+        </w:rPr>
+        <w:t>CHAPTER ONE</w:t>
+      </w:r>
+    </w:p>
+    <w:p>
+      <w:pPr>
+        <w:rPr>
+          <w:rFonts w:ascii="Times New Roman" w:hAnsi="Times New Roman" w:cs="Times New Roman"/>
+          <w:b/>
+          <w:sz w:val="24"/>
+          <w:szCs w:val="24"/>
+          <w:u w:val="single"/>
+        </w:rPr>
+      </w:pPr>
+      <w:r>
+        <w:rPr>
+          <w:rFonts w:ascii="Times New Roman" w:hAnsi="Times New Roman" w:cs="Times New Roman"/>
+          <w:b/>
+          <w:sz w:val="24"/>
+          <w:szCs w:val="24"/>
+          <w:u w:val="single"/>
+        </w:rPr>
+        <w:lastRenderedPageBreak/>
+        <w:t>Introduction</w:t>
+      </w:r>
+    </w:p>
+    <w:p>
+      <w:pPr>
+        <w:rPr>
+          <w:rFonts w:ascii="Times New Roman" w:hAnsi="Times New Roman" w:cs="Times New Roman"/>
+          <w:b/>
+          <w:sz w:val="24"/>
+          <w:szCs w:val="24"/>
+          <w:u w:val="single"/>
+        </w:rPr>
+      </w:pPr>
+      <w:r>
+        <w:rPr>
+          <w:rFonts w:ascii="Times New Roman" w:hAnsi="Times New Roman" w:cs="Times New Roman"/>
+          <w:b/>
+          <w:sz w:val="24"/>
+          <w:szCs w:val="24"/>
+          <w:u w:val="single"/>
+        </w:rPr>
+        <w:t>Background study</w:t>
+      </w:r>
+    </w:p>
+    <w:p>
+      <w:pPr>
+        <w:rPr>
+          <w:rFonts w:ascii="Times New Roman" w:hAnsi="Times New Roman" w:cs="Times New Roman"/>
+          <w:sz w:val="24"/>
+          <w:szCs w:val="24"/>
+        </w:rPr>
+      </w:pPr>
+      <w:r>
+        <w:rPr>
+          <w:rFonts w:ascii="Times New Roman" w:hAnsi="Times New Roman" w:cs="Times New Roman"/>
+          <w:sz w:val="24"/>
+          <w:szCs w:val="24"/>
+        </w:rPr>
+        <w:t>The idea of a doctor’s appointment booker application:-</w:t>
+      </w:r>
+    </w:p>
+    <w:p>
+      <w:pPr>
+        <w:rPr>
+          <w:rFonts w:ascii="Times New Roman" w:hAnsi="Times New Roman" w:cs="Times New Roman"/>
+          <w:sz w:val="24"/>
+          <w:szCs w:val="24"/>
+        </w:rPr>
+      </w:pPr>
+      <w:r>
+        <w:rPr>
+          <w:rFonts w:ascii="Times New Roman" w:hAnsi="Times New Roman" w:cs="Times New Roman"/>
+          <w:sz w:val="24"/>
+          <w:szCs w:val="24"/>
+        </w:rPr>
+        <w:t xml:space="preserve">Over the past years technology has been in a rampant increase from hardware and also software but the health sector has somehow lagged behind inclusively the doctors and patient interaction or a patient booking a n appointment with a doctor for especially those whose do not have private doctors which are the majority. To get an appointment with a doctor you must go the specific health facility and place the appointment request which has some draw backs including:- </w:t>
+      </w:r>
+    </w:p>
+    <w:p>
+      <w:pPr>
+        <w:pStyle w:val="ListParagraph"/>
+        <w:numPr>
+          <w:ilvl w:val="0"/>
+          <w:numId w:val="1"/>
+        </w:numPr>
+        <w:rPr>
+          <w:rFonts w:ascii="Times New Roman" w:hAnsi="Times New Roman" w:cs="Times New Roman"/>
+          <w:sz w:val="24"/>
+          <w:szCs w:val="24"/>
+        </w:rPr>
+      </w:pPr>
+      <w:r>
+        <w:rPr>
+          <w:rFonts w:ascii="Times New Roman" w:hAnsi="Times New Roman" w:cs="Times New Roman"/>
+          <w:sz w:val="24"/>
+          <w:szCs w:val="24"/>
+        </w:rPr>
+        <w:t>Long waits for the patients only at the end of it not getting to see the doctor.</w:t>
+      </w:r>
+    </w:p>
+    <w:p>
+      <w:pPr>
+        <w:pStyle w:val="ListParagraph"/>
+        <w:numPr>
+          <w:ilvl w:val="0"/>
+          <w:numId w:val="1"/>
+        </w:numPr>
+        <w:rPr>
+          <w:rFonts w:ascii="Times New Roman" w:hAnsi="Times New Roman" w:cs="Times New Roman"/>
+          <w:sz w:val="24"/>
+          <w:szCs w:val="24"/>
+        </w:rPr>
+      </w:pPr>
+      <w:r>
+        <w:rPr>
+          <w:rFonts w:ascii="Times New Roman" w:hAnsi="Times New Roman" w:cs="Times New Roman"/>
+          <w:sz w:val="24"/>
+          <w:szCs w:val="24"/>
+        </w:rPr>
+        <w:t xml:space="preserve">Failure </w:t>
+      </w:r>
+      <w:proofErr w:type="gramStart"/>
+      <w:r>
+        <w:rPr>
+          <w:rFonts w:ascii="Times New Roman" w:hAnsi="Times New Roman" w:cs="Times New Roman"/>
+          <w:sz w:val="24"/>
+          <w:szCs w:val="24"/>
+        </w:rPr>
+        <w:t>to  find</w:t>
+      </w:r>
+      <w:proofErr w:type="gramEnd"/>
+      <w:r>
+        <w:rPr>
+          <w:rFonts w:ascii="Times New Roman" w:hAnsi="Times New Roman" w:cs="Times New Roman"/>
+          <w:sz w:val="24"/>
+          <w:szCs w:val="24"/>
+        </w:rPr>
+        <w:t xml:space="preserve"> a doctor in the health facility.</w:t>
+      </w:r>
+    </w:p>
+    <w:p>
+      <w:pPr>
+        <w:pStyle w:val="ListParagraph"/>
+        <w:numPr>
+          <w:ilvl w:val="0"/>
+          <w:numId w:val="1"/>
+        </w:numPr>
+        <w:rPr>
+          <w:rFonts w:ascii="Times New Roman" w:hAnsi="Times New Roman" w:cs="Times New Roman"/>
+          <w:sz w:val="24"/>
+          <w:szCs w:val="24"/>
+        </w:rPr>
+      </w:pPr>
+      <w:r>
+        <w:rPr>
+          <w:rFonts w:ascii="Times New Roman" w:hAnsi="Times New Roman" w:cs="Times New Roman"/>
+          <w:sz w:val="24"/>
+          <w:szCs w:val="24"/>
+        </w:rPr>
+        <w:t>A doctor failing to meet a specific appointment that they had reserved either as a result of forgetting.</w:t>
+      </w:r>
+    </w:p>
+    <w:p>
+      <w:pPr>
+        <w:pStyle w:val="ListParagraph"/>
+        <w:numPr>
+          <w:ilvl w:val="0"/>
+          <w:numId w:val="1"/>
+        </w:numPr>
+        <w:rPr>
+          <w:rFonts w:ascii="Times New Roman" w:hAnsi="Times New Roman" w:cs="Times New Roman"/>
+          <w:sz w:val="24"/>
+          <w:szCs w:val="24"/>
+        </w:rPr>
+      </w:pPr>
+      <w:r>
+        <w:rPr>
+          <w:rFonts w:ascii="Times New Roman" w:hAnsi="Times New Roman" w:cs="Times New Roman"/>
+          <w:sz w:val="24"/>
+          <w:szCs w:val="24"/>
+        </w:rPr>
+        <w:t>Favoritism in the health facility in booking of doctor appointments.</w:t>
+      </w:r>
+    </w:p>
+    <w:p>
+      <w:pPr>
+        <w:pStyle w:val="ListParagraph"/>
+        <w:numPr>
+          <w:ilvl w:val="0"/>
+          <w:numId w:val="1"/>
+        </w:numPr>
+        <w:rPr>
+          <w:rFonts w:ascii="Times New Roman" w:hAnsi="Times New Roman" w:cs="Times New Roman"/>
+          <w:sz w:val="24"/>
+          <w:szCs w:val="24"/>
+        </w:rPr>
+      </w:pPr>
+      <w:r>
+        <w:rPr>
+          <w:rFonts w:ascii="Times New Roman" w:hAnsi="Times New Roman" w:cs="Times New Roman"/>
+          <w:sz w:val="24"/>
+          <w:szCs w:val="24"/>
+        </w:rPr>
+        <w:t>Over burdening a specific doctor with too much work for them.</w:t>
+      </w:r>
+    </w:p>
+    <w:p>
+      <w:pPr>
+        <w:rPr>
+          <w:rFonts w:ascii="Times New Roman" w:hAnsi="Times New Roman" w:cs="Times New Roman"/>
+          <w:sz w:val="24"/>
+          <w:szCs w:val="24"/>
+        </w:rPr>
+      </w:pPr>
+      <w:r>
+        <w:rPr>
+          <w:rFonts w:ascii="Times New Roman" w:hAnsi="Times New Roman" w:cs="Times New Roman"/>
+          <w:sz w:val="24"/>
+          <w:szCs w:val="24"/>
+        </w:rPr>
+        <w:t>These and many others cause the current manual system to be ineffective and poor service delivery the involved parties.</w:t>
+      </w:r>
+    </w:p>
+    <w:p>
+      <w:pPr>
+        <w:rPr>
+          <w:rFonts w:ascii="Times New Roman" w:hAnsi="Times New Roman" w:cs="Times New Roman"/>
+          <w:sz w:val="24"/>
+          <w:szCs w:val="24"/>
+        </w:rPr>
+      </w:pPr>
+      <w:r>
+        <w:rPr>
+          <w:rFonts w:ascii="Times New Roman" w:hAnsi="Times New Roman" w:cs="Times New Roman"/>
+          <w:sz w:val="24"/>
+          <w:szCs w:val="24"/>
+        </w:rPr>
+        <w:t xml:space="preserve">The number of people needing health care is increasing becoming huge and sometimes need more than human effort to perform the task of booking appointments. This doctor appointment application will to some extend solve the current situation. This will enable patients t specifically make </w:t>
+      </w:r>
+      <w:proofErr w:type="spellStart"/>
+      <w:proofErr w:type="gramStart"/>
+      <w:r>
+        <w:rPr>
+          <w:rFonts w:ascii="Times New Roman" w:hAnsi="Times New Roman" w:cs="Times New Roman"/>
+          <w:sz w:val="24"/>
+          <w:szCs w:val="24"/>
+        </w:rPr>
+        <w:t>a</w:t>
+      </w:r>
+      <w:proofErr w:type="spellEnd"/>
+      <w:proofErr w:type="gramEnd"/>
+      <w:r>
+        <w:rPr>
+          <w:rFonts w:ascii="Times New Roman" w:hAnsi="Times New Roman" w:cs="Times New Roman"/>
+          <w:sz w:val="24"/>
+          <w:szCs w:val="24"/>
+        </w:rPr>
+        <w:t xml:space="preserve"> appointment prior to time enabling the following both doctors and patients to come into consensus where both will not be adversely affected.</w:t>
+      </w:r>
+    </w:p>
+    <w:p>
+      <w:pPr>
+        <w:rPr>
+          <w:rFonts w:ascii="Times New Roman" w:hAnsi="Times New Roman" w:cs="Times New Roman"/>
+          <w:b/>
+          <w:sz w:val="24"/>
+          <w:szCs w:val="24"/>
+          <w:u w:val="single"/>
+        </w:rPr>
+      </w:pPr>
+      <w:r>
+        <w:rPr>
+          <w:rFonts w:ascii="Times New Roman" w:hAnsi="Times New Roman" w:cs="Times New Roman"/>
+          <w:b/>
+          <w:sz w:val="24"/>
+          <w:szCs w:val="24"/>
+          <w:u w:val="single"/>
+        </w:rPr>
+        <w:t>Problem Definition</w:t>
+      </w:r>
+    </w:p>
+    <w:p>
+      <w:pPr>
+        <w:rPr>
+          <w:rFonts w:ascii="Times New Roman" w:hAnsi="Times New Roman" w:cs="Times New Roman"/>
+          <w:sz w:val="24"/>
+          <w:szCs w:val="24"/>
+        </w:rPr>
+      </w:pPr>
+      <w:r>
+        <w:rPr>
+          <w:rFonts w:ascii="Times New Roman" w:hAnsi="Times New Roman" w:cs="Times New Roman"/>
+          <w:sz w:val="24"/>
+          <w:szCs w:val="24"/>
+        </w:rPr>
+        <w:t>In many hospitals all around the country there exists a manual system in bo</w:t>
+      </w:r>
+      <w:r>
+        <w:rPr>
+          <w:rFonts w:ascii="Times New Roman" w:hAnsi="Times New Roman" w:cs="Times New Roman"/>
+          <w:sz w:val="24"/>
+          <w:szCs w:val="24"/>
+        </w:rPr>
+        <w:t>o</w:t>
+      </w:r>
+      <w:r>
+        <w:rPr>
+          <w:rFonts w:ascii="Times New Roman" w:hAnsi="Times New Roman" w:cs="Times New Roman"/>
+          <w:sz w:val="24"/>
+          <w:szCs w:val="24"/>
+        </w:rPr>
+        <w:t>king of appointment where the patient or the individual that wants to see a doctor must visit a certain health facility and place an appointment which can either be successful</w:t>
+      </w:r>
+      <w:proofErr w:type="gramStart"/>
+      <w:r>
+        <w:rPr>
+          <w:rFonts w:ascii="Times New Roman" w:hAnsi="Times New Roman" w:cs="Times New Roman"/>
+          <w:sz w:val="24"/>
+          <w:szCs w:val="24"/>
+        </w:rPr>
+        <w:t>,  in</w:t>
+      </w:r>
+      <w:proofErr w:type="gramEnd"/>
+      <w:r>
+        <w:rPr>
+          <w:rFonts w:ascii="Times New Roman" w:hAnsi="Times New Roman" w:cs="Times New Roman"/>
+          <w:sz w:val="24"/>
+          <w:szCs w:val="24"/>
+        </w:rPr>
+        <w:t xml:space="preserve"> that the doctor can see the individual based on the work load onto the doctor. This means that they use physical documents to store the appointment consuming space and resources that could be done away with when this application is introduced.</w:t>
+      </w:r>
+    </w:p>
+    <w:p>
+      <w:pPr>
+        <w:rPr>
+          <w:rFonts w:ascii="Times New Roman" w:hAnsi="Times New Roman" w:cs="Times New Roman"/>
+          <w:b/>
+          <w:sz w:val="24"/>
+          <w:szCs w:val="24"/>
+          <w:u w:val="single"/>
+        </w:rPr>
+      </w:pPr>
+      <w:r>
+        <w:rPr>
+          <w:rFonts w:ascii="Times New Roman" w:hAnsi="Times New Roman" w:cs="Times New Roman"/>
+          <w:b/>
+          <w:sz w:val="24"/>
+          <w:szCs w:val="24"/>
+          <w:u w:val="single"/>
+        </w:rPr>
+        <w:t>Objectives</w:t>
+      </w:r>
+    </w:p>
+    <w:p>
+      <w:pPr>
+        <w:pStyle w:val="ListParagraph"/>
+        <w:numPr>
+          <w:ilvl w:val="0"/>
+          <w:numId w:val="2"/>
+        </w:numPr>
+        <w:rPr>
+          <w:rFonts w:ascii="Times New Roman" w:hAnsi="Times New Roman" w:cs="Times New Roman"/>
+          <w:sz w:val="24"/>
+          <w:szCs w:val="24"/>
+        </w:rPr>
+      </w:pPr>
+      <w:r>
+        <w:rPr>
+          <w:rFonts w:ascii="Times New Roman" w:hAnsi="Times New Roman" w:cs="Times New Roman"/>
+          <w:sz w:val="24"/>
+          <w:szCs w:val="24"/>
+        </w:rPr>
+        <w:t>To help individual view various hospital and</w:t>
+      </w:r>
+      <w:r>
+        <w:rPr>
+          <w:rFonts w:ascii="Times New Roman" w:hAnsi="Times New Roman" w:cs="Times New Roman"/>
+          <w:sz w:val="24"/>
+          <w:szCs w:val="24"/>
+        </w:rPr>
+        <w:t xml:space="preserve"> the do</w:t>
+      </w:r>
+      <w:r>
+        <w:rPr>
+          <w:rFonts w:ascii="Times New Roman" w:hAnsi="Times New Roman" w:cs="Times New Roman"/>
+        </w:rPr>
+        <w:t>ctors details &amp; live availability</w:t>
+      </w:r>
+    </w:p>
+    <w:p>
+      <w:pPr>
+        <w:pStyle w:val="ListParagraph"/>
+        <w:numPr>
+          <w:ilvl w:val="0"/>
+          <w:numId w:val="2"/>
+        </w:numPr>
+        <w:rPr>
+          <w:rFonts w:ascii="Times New Roman" w:hAnsi="Times New Roman" w:cs="Times New Roman"/>
+          <w:b/>
+          <w:sz w:val="24"/>
+          <w:szCs w:val="24"/>
+          <w:u w:val="single"/>
+        </w:rPr>
+      </w:pPr>
+      <w:r>
+        <w:rPr>
+          <w:rFonts w:ascii="Times New Roman" w:hAnsi="Times New Roman" w:cs="Times New Roman"/>
+          <w:sz w:val="24"/>
+          <w:szCs w:val="24"/>
+        </w:rPr>
+        <w:t>Help individuals/patients book appointments</w:t>
+      </w:r>
+    </w:p>
+    <w:p>
+      <w:pPr>
+        <w:pStyle w:val="ListParagraph"/>
+        <w:numPr>
+          <w:ilvl w:val="0"/>
+          <w:numId w:val="2"/>
+        </w:numPr>
+        <w:rPr>
+          <w:rFonts w:ascii="Times New Roman" w:hAnsi="Times New Roman" w:cs="Times New Roman"/>
+          <w:b/>
+          <w:sz w:val="24"/>
+          <w:szCs w:val="24"/>
+          <w:u w:val="single"/>
+        </w:rPr>
+      </w:pPr>
+    </w:p>
+    <w:p>
+      <w:pPr>
+        <w:rPr>
+          <w:rFonts w:ascii="Times New Roman" w:hAnsi="Times New Roman" w:cs="Times New Roman"/>
+          <w:b/>
+          <w:sz w:val="24"/>
+          <w:szCs w:val="24"/>
+          <w:u w:val="single"/>
+        </w:rPr>
+      </w:pPr>
+      <w:r>
+        <w:rPr>
+          <w:rFonts w:ascii="Times New Roman" w:hAnsi="Times New Roman" w:cs="Times New Roman"/>
+          <w:b/>
+          <w:sz w:val="24"/>
+          <w:szCs w:val="24"/>
+          <w:u w:val="single"/>
+        </w:rPr>
+        <w:t>Problem Justification</w:t>
+      </w:r>
+    </w:p>
+    <w:p>
+      <w:pPr>
+        <w:rPr>
+          <w:rFonts w:ascii="Times New Roman" w:hAnsi="Times New Roman" w:cs="Times New Roman"/>
+          <w:sz w:val="24"/>
+          <w:szCs w:val="24"/>
+        </w:rPr>
+      </w:pPr>
+      <w:r>
+        <w:rPr>
+          <w:rFonts w:ascii="Times New Roman" w:hAnsi="Times New Roman" w:cs="Times New Roman"/>
+          <w:sz w:val="24"/>
+          <w:szCs w:val="24"/>
+        </w:rPr>
+        <w:lastRenderedPageBreak/>
+        <w:t xml:space="preserve">The application will be </w:t>
+      </w:r>
+      <w:r>
+        <w:rPr>
+          <w:rFonts w:ascii="Times New Roman" w:hAnsi="Times New Roman" w:cs="Times New Roman"/>
+          <w:sz w:val="24"/>
+          <w:szCs w:val="24"/>
+        </w:rPr>
+        <w:t>of help</w:t>
+      </w:r>
+      <w:r>
+        <w:rPr>
+          <w:rFonts w:ascii="Times New Roman" w:hAnsi="Times New Roman" w:cs="Times New Roman"/>
+          <w:sz w:val="24"/>
+          <w:szCs w:val="24"/>
+        </w:rPr>
+        <w:t xml:space="preserve"> if developed because:-</w:t>
+      </w:r>
+    </w:p>
+    <w:p>
+      <w:pPr>
+        <w:pStyle w:val="ListParagraph"/>
+        <w:numPr>
+          <w:ilvl w:val="0"/>
+          <w:numId w:val="4"/>
+        </w:numPr>
+        <w:rPr>
+          <w:rFonts w:ascii="Times New Roman" w:hAnsi="Times New Roman" w:cs="Times New Roman"/>
+          <w:sz w:val="24"/>
+          <w:szCs w:val="24"/>
+        </w:rPr>
+      </w:pPr>
+      <w:r>
+        <w:rPr>
+          <w:rFonts w:ascii="Times New Roman" w:hAnsi="Times New Roman" w:cs="Times New Roman"/>
+          <w:sz w:val="24"/>
+          <w:szCs w:val="24"/>
+        </w:rPr>
+        <w:t>The application will help individual book appointments.</w:t>
+      </w:r>
+    </w:p>
+    <w:p>
+      <w:pPr>
+        <w:pStyle w:val="ListParagraph"/>
+        <w:numPr>
+          <w:ilvl w:val="0"/>
+          <w:numId w:val="4"/>
+        </w:numPr>
+        <w:rPr>
+          <w:rFonts w:ascii="Times New Roman" w:hAnsi="Times New Roman" w:cs="Times New Roman"/>
+          <w:sz w:val="24"/>
+          <w:szCs w:val="24"/>
+        </w:rPr>
+      </w:pPr>
+      <w:r>
+        <w:rPr>
+          <w:rFonts w:ascii="Times New Roman" w:hAnsi="Times New Roman" w:cs="Times New Roman"/>
+          <w:sz w:val="24"/>
+          <w:szCs w:val="24"/>
+        </w:rPr>
+        <w:t>Doctors will be notified on a specific appointment booking.</w:t>
+      </w:r>
+    </w:p>
+    <w:p>
+      <w:pPr>
+        <w:pStyle w:val="ListParagraph"/>
+        <w:numPr>
+          <w:ilvl w:val="0"/>
+          <w:numId w:val="4"/>
+        </w:numPr>
+        <w:rPr>
+          <w:rFonts w:ascii="Times New Roman" w:hAnsi="Times New Roman" w:cs="Times New Roman"/>
+          <w:sz w:val="24"/>
+          <w:szCs w:val="24"/>
+        </w:rPr>
+      </w:pPr>
+      <w:r>
+        <w:rPr>
+          <w:rFonts w:ascii="Times New Roman" w:hAnsi="Times New Roman" w:cs="Times New Roman"/>
+          <w:sz w:val="24"/>
+          <w:szCs w:val="24"/>
+        </w:rPr>
+        <w:t>The application will help doctors schedule their time and appointments based on the appointment request made</w:t>
+      </w:r>
+    </w:p>
+    <w:p>
+      <w:pPr>
+        <w:pStyle w:val="ListParagraph"/>
+        <w:numPr>
+          <w:ilvl w:val="0"/>
+          <w:numId w:val="4"/>
+        </w:numPr>
+        <w:rPr>
+          <w:rFonts w:ascii="Times New Roman" w:hAnsi="Times New Roman" w:cs="Times New Roman"/>
+          <w:sz w:val="24"/>
+          <w:szCs w:val="24"/>
+        </w:rPr>
+      </w:pPr>
+      <w:r>
+        <w:rPr>
+          <w:rFonts w:ascii="Times New Roman" w:hAnsi="Times New Roman" w:cs="Times New Roman"/>
+          <w:sz w:val="24"/>
+          <w:szCs w:val="24"/>
+        </w:rPr>
+        <w:t xml:space="preserve">This will also improve a </w:t>
+      </w:r>
+      <w:proofErr w:type="gramStart"/>
+      <w:r>
+        <w:rPr>
+          <w:rFonts w:ascii="Times New Roman" w:hAnsi="Times New Roman" w:cs="Times New Roman"/>
+          <w:sz w:val="24"/>
+          <w:szCs w:val="24"/>
+        </w:rPr>
+        <w:t>doctors</w:t>
+      </w:r>
+      <w:proofErr w:type="gramEnd"/>
+      <w:r>
+        <w:rPr>
+          <w:rFonts w:ascii="Times New Roman" w:hAnsi="Times New Roman" w:cs="Times New Roman"/>
+          <w:sz w:val="24"/>
+          <w:szCs w:val="24"/>
+        </w:rPr>
+        <w:t xml:space="preserve"> image since a doctor can fill in his specialization and help doctor to patient interaction.</w:t>
+      </w:r>
+    </w:p>
+    <w:p>
+      <w:pPr>
+        <w:rPr>
+          <w:rFonts w:ascii="Times New Roman" w:hAnsi="Times New Roman" w:cs="Times New Roman"/>
+          <w:b/>
+          <w:sz w:val="24"/>
+          <w:szCs w:val="24"/>
+          <w:u w:val="single"/>
+        </w:rPr>
+      </w:pPr>
+      <w:r>
+        <w:rPr>
+          <w:rFonts w:ascii="Times New Roman" w:hAnsi="Times New Roman" w:cs="Times New Roman"/>
+          <w:b/>
+          <w:sz w:val="24"/>
+          <w:szCs w:val="24"/>
+          <w:u w:val="single"/>
+        </w:rPr>
+        <w:t>Project Scope</w:t>
+      </w:r>
+    </w:p>
+    <w:p>
+      <w:pPr>
+        <w:rPr>
+          <w:rFonts w:ascii="Times New Roman" w:hAnsi="Times New Roman" w:cs="Times New Roman"/>
+          <w:sz w:val="24"/>
+          <w:szCs w:val="24"/>
+        </w:rPr>
+      </w:pPr>
+      <w:r>
+        <w:rPr>
+          <w:rFonts w:ascii="Times New Roman" w:hAnsi="Times New Roman" w:cs="Times New Roman"/>
+          <w:sz w:val="24"/>
+          <w:szCs w:val="24"/>
+        </w:rPr>
+        <w:t>The application on completion will have the following modules:-</w:t>
+      </w:r>
+    </w:p>
+    <w:p>
+      <w:pPr>
+        <w:pStyle w:val="ListParagraph"/>
+        <w:numPr>
+          <w:ilvl w:val="0"/>
+          <w:numId w:val="5"/>
+        </w:numPr>
+        <w:rPr>
+          <w:rFonts w:ascii="Times New Roman" w:hAnsi="Times New Roman" w:cs="Times New Roman"/>
+          <w:sz w:val="24"/>
+          <w:szCs w:val="24"/>
+        </w:rPr>
+      </w:pPr>
+      <w:r>
+        <w:rPr>
+          <w:rFonts w:ascii="Times New Roman" w:hAnsi="Times New Roman" w:cs="Times New Roman"/>
+          <w:sz w:val="24"/>
+          <w:szCs w:val="24"/>
+        </w:rPr>
+        <w:t>The registration and login of both doctor and other individual where you select if you are a doctor.</w:t>
+      </w:r>
+    </w:p>
+    <w:p>
+      <w:pPr>
+        <w:pStyle w:val="ListParagraph"/>
+        <w:numPr>
+          <w:ilvl w:val="0"/>
+          <w:numId w:val="5"/>
+        </w:numPr>
+        <w:rPr>
+          <w:rFonts w:ascii="Times New Roman" w:hAnsi="Times New Roman" w:cs="Times New Roman"/>
+          <w:sz w:val="24"/>
+          <w:szCs w:val="24"/>
+        </w:rPr>
+      </w:pPr>
+      <w:r>
+        <w:rPr>
+          <w:rFonts w:ascii="Times New Roman" w:hAnsi="Times New Roman" w:cs="Times New Roman"/>
+          <w:sz w:val="24"/>
+          <w:szCs w:val="24"/>
+        </w:rPr>
+        <w:t>The  doctor preview module where can view details of a specific doctor and the days and time  when one can book an appointment</w:t>
+      </w:r>
+    </w:p>
+    <w:p>
+      <w:pPr>
+        <w:pStyle w:val="ListParagraph"/>
+        <w:numPr>
+          <w:ilvl w:val="0"/>
+          <w:numId w:val="5"/>
+        </w:numPr>
+        <w:rPr>
+          <w:rFonts w:ascii="Times New Roman" w:hAnsi="Times New Roman" w:cs="Times New Roman"/>
+          <w:sz w:val="24"/>
+          <w:szCs w:val="24"/>
+        </w:rPr>
+      </w:pPr>
+      <w:r>
+        <w:rPr>
+          <w:rFonts w:ascii="Times New Roman" w:hAnsi="Times New Roman" w:cs="Times New Roman"/>
+          <w:sz w:val="24"/>
+          <w:szCs w:val="24"/>
+        </w:rPr>
+        <w:t>The appointment booking module, which help one book an appointment with a selected doctor.</w:t>
+      </w:r>
+    </w:p>
+    <w:p>
+      <w:pPr>
+        <w:rPr>
+          <w:rFonts w:ascii="Times New Roman" w:hAnsi="Times New Roman" w:cs="Times New Roman"/>
+        </w:rPr>
+      </w:pPr>
+    </w:p>
+    <w:p>
+      <w:pPr>
+        <w:rPr>
+          <w:rFonts w:ascii="Times New Roman" w:hAnsi="Times New Roman" w:cs="Times New Roman"/>
+        </w:rPr>
+      </w:pPr>
+    </w:p>
+    <w:p>
+      <w:pPr>
+        <w:rPr>
+          <w:rFonts w:ascii="Times New Roman" w:hAnsi="Times New Roman" w:cs="Times New Roman"/>
+        </w:rPr>
+      </w:pPr>
+    </w:p>
+    <w:p>
+      <w:pPr>
+        <w:rPr>
+          <w:rFonts w:ascii="Times New Roman" w:hAnsi="Times New Roman" w:cs="Times New Roman"/>
+        </w:rPr>
+      </w:pPr>
+    </w:p>
+    <w:p>
+      <w:pPr>
+        <w:rPr>
+          <w:rFonts w:ascii="Times New Roman" w:hAnsi="Times New Roman" w:cs="Times New Roman"/>
+        </w:rPr>
+      </w:pPr>
+    </w:p>
+    <w:p>
+      <w:pPr>
+        <w:rPr>
+          <w:rFonts w:ascii="Times New Roman" w:hAnsi="Times New Roman" w:cs="Times New Roman"/>
+        </w:rPr>
+      </w:pPr>
+    </w:p>
+    <w:p>
+      <w:pPr>
+        <w:rPr>
+          <w:rFonts w:ascii="Times New Roman" w:hAnsi="Times New Roman" w:cs="Times New Roman"/>
+        </w:rPr>
+      </w:pPr>
+    </w:p>
+    <w:p>
+      <w:pPr>
+        <w:rPr>
+          <w:rFonts w:ascii="Times New Roman" w:hAnsi="Times New Roman" w:cs="Times New Roman"/>
+        </w:rPr>
+      </w:pPr>
+    </w:p>
+    <w:p>
+      <w:pPr>
+        <w:rPr>
+          <w:rFonts w:ascii="Times New Roman" w:hAnsi="Times New Roman" w:cs="Times New Roman"/>
+        </w:rPr>
+      </w:pPr>
+    </w:p>
+    <w:p>
+      <w:pPr>
+        <w:rPr>
+          <w:rFonts w:ascii="Times New Roman" w:hAnsi="Times New Roman" w:cs="Times New Roman"/>
+        </w:rPr>
+      </w:pPr>
+    </w:p>
+    <w:p>
+      <w:pPr>
+        <w:rPr>
+          <w:rFonts w:ascii="Times New Roman" w:hAnsi="Times New Roman" w:cs="Times New Roman"/>
+        </w:rPr>
+      </w:pPr>
+    </w:p>
+    <w:p>
+      <w:pPr>
+        <w:rPr>
+          <w:rFonts w:ascii="Times New Roman" w:hAnsi="Times New Roman" w:cs="Times New Roman"/>
+        </w:rPr>
+      </w:pPr>
+    </w:p>
+    <w:p>
+      <w:pPr>
+        <w:rPr>
+          <w:rFonts w:ascii="Times New Roman" w:hAnsi="Times New Roman" w:cs="Times New Roman"/>
+        </w:rPr>
+      </w:pPr>
+    </w:p>
+    <w:p>
+      <w:pPr>
+        <w:rPr>
+          <w:rFonts w:ascii="Times New Roman" w:hAnsi="Times New Roman" w:cs="Times New Roman"/>
+        </w:rPr>
+      </w:pPr>
+    </w:p>
+    <w:p>
+      <w:pPr>
+        <w:rPr>
+          <w:rFonts w:ascii="Times New Roman" w:hAnsi="Times New Roman" w:cs="Times New Roman"/>
+        </w:rPr>
+      </w:pPr>
+    </w:p>
+    <w:p>
+      <w:pPr>
+        <w:rPr>
+          <w:rFonts w:ascii="Times New Roman" w:hAnsi="Times New Roman" w:cs="Times New Roman"/>
+        </w:rPr>
+      </w:pPr>
+    </w:p>
+    <w:p>
+      <w:pPr>
+        <w:jc w:val="center"/>
+        <w:rPr>
+          <w:rFonts w:ascii="Times New Roman" w:hAnsi="Times New Roman" w:cs="Times New Roman"/>
+          <w:b/>
+        </w:rPr>
+      </w:pPr>
+      <w:r>
+        <w:rPr>
+          <w:rFonts w:ascii="Times New Roman" w:hAnsi="Times New Roman" w:cs="Times New Roman"/>
+          <w:b/>
+        </w:rPr>
+        <w:t xml:space="preserve">CHAPTER TWO </w:t>
+      </w:r>
+    </w:p>
+    <w:p>
+      <w:pPr>
+        <w:rPr>
+          <w:rFonts w:ascii="Times New Roman" w:hAnsi="Times New Roman" w:cs="Times New Roman"/>
+          <w:b/>
+          <w:u w:val="single"/>
+        </w:rPr>
+      </w:pPr>
+      <w:r>
+        <w:rPr>
+          <w:rFonts w:ascii="Times New Roman" w:hAnsi="Times New Roman" w:cs="Times New Roman"/>
+          <w:b/>
+          <w:u w:val="single"/>
+        </w:rPr>
+        <w:t>LITERATURE REVIEW</w:t>
+      </w:r>
+    </w:p>
+    <w:p>
+      <w:pPr>
+        <w:rPr>
+          <w:rFonts w:ascii="Times New Roman" w:hAnsi="Times New Roman" w:cs="Times New Roman"/>
+        </w:rPr>
+      </w:pPr>
+      <w:r>
+        <w:rPr>
+          <w:rFonts w:ascii="Times New Roman" w:hAnsi="Times New Roman" w:cs="Times New Roman"/>
+        </w:rPr>
+        <w:t>There has been a very manual way that is in place to help patient and doctor interactivity which has led to some individual or organization think of putting in place measures to bridge this gap. This has been through web systems application and phone applications. These system</w:t>
+      </w:r>
+      <w:r>
+        <w:rPr>
+          <w:rFonts w:ascii="Times New Roman" w:hAnsi="Times New Roman" w:cs="Times New Roman"/>
+        </w:rPr>
+        <w:t>s</w:t>
+      </w:r>
+      <w:r>
+        <w:rPr>
+          <w:rFonts w:ascii="Times New Roman" w:hAnsi="Times New Roman" w:cs="Times New Roman"/>
+        </w:rPr>
+        <w:t xml:space="preserve"> are only for private organizations</w:t>
+      </w:r>
+      <w:r>
+        <w:rPr>
+          <w:rFonts w:ascii="Times New Roman" w:hAnsi="Times New Roman" w:cs="Times New Roman"/>
+        </w:rPr>
+        <w:t xml:space="preserve"> or cover limited scope of the general public</w:t>
+      </w:r>
+      <w:r>
+        <w:rPr>
+          <w:rFonts w:ascii="Times New Roman" w:hAnsi="Times New Roman" w:cs="Times New Roman"/>
+        </w:rPr>
+        <w:t>.</w:t>
+      </w:r>
+    </w:p>
+    <w:p>
+      <w:pPr>
+        <w:rPr>
+          <w:rFonts w:ascii="Times New Roman" w:hAnsi="Times New Roman" w:cs="Times New Roman"/>
+        </w:rPr>
+      </w:pPr>
+      <w:r>
+        <w:rPr>
+          <w:rFonts w:ascii="Times New Roman" w:hAnsi="Times New Roman" w:cs="Times New Roman"/>
+        </w:rPr>
+        <w:t xml:space="preserve">There has been less </w:t>
+      </w:r>
+      <w:r>
+        <w:rPr>
+          <w:rFonts w:ascii="Times New Roman" w:hAnsi="Times New Roman" w:cs="Times New Roman"/>
+        </w:rPr>
+        <w:t xml:space="preserve">innovation to cover both scopes of private and public </w:t>
+      </w:r>
+      <w:r>
+        <w:rPr>
+          <w:rFonts w:ascii="Times New Roman" w:hAnsi="Times New Roman" w:cs="Times New Roman"/>
+        </w:rPr>
+        <w:t xml:space="preserve">organizations </w:t>
+      </w:r>
+      <w:r>
+        <w:rPr>
+          <w:rFonts w:ascii="Times New Roman" w:hAnsi="Times New Roman" w:cs="Times New Roman"/>
+        </w:rPr>
+        <w:t>thus patients or the general public cannot be able to view doctors know more about hospital and what is offered by various hospitals.</w:t>
+      </w:r>
+    </w:p>
+    <w:p>
+      <w:pPr>
+        <w:rPr>
+          <w:rFonts w:ascii="Times New Roman" w:hAnsi="Times New Roman" w:cs="Times New Roman"/>
+        </w:rPr>
+      </w:pPr>
+      <w:r>
+        <w:rPr>
+          <w:rFonts w:ascii="Times New Roman" w:hAnsi="Times New Roman" w:cs="Times New Roman"/>
+        </w:rPr>
+        <w:t>Some Include:-</w:t>
+      </w:r>
       <w:bookmarkStart w:id="0" w:name="_GoBack"/>
       <w:bookmarkEnd w:id="0"/>
+    </w:p>
+    <w:p>
+      <w:pPr>
+        <w:pStyle w:val="ListParagraph"/>
+        <w:numPr>
+          <w:ilvl w:val="0"/>
+          <w:numId w:val="6"/>
+        </w:numPr>
+        <w:rPr>
+          <w:rFonts w:ascii="Times New Roman" w:hAnsi="Times New Roman" w:cs="Times New Roman"/>
+          <w:b/>
+        </w:rPr>
+      </w:pPr>
+      <w:proofErr w:type="spellStart"/>
+      <w:proofErr w:type="gramStart"/>
+      <w:r>
+        <w:rPr>
+          <w:rFonts w:ascii="Times New Roman" w:hAnsi="Times New Roman" w:cs="Times New Roman"/>
+          <w:b/>
+        </w:rPr>
+        <w:t>SetMore</w:t>
+      </w:r>
+      <w:proofErr w:type="spellEnd"/>
+      <w:r>
+        <w:rPr>
+          <w:rFonts w:ascii="Times New Roman" w:hAnsi="Times New Roman" w:cs="Times New Roman"/>
+          <w:b/>
+        </w:rPr>
+        <w:t>(</w:t>
+      </w:r>
+      <w:proofErr w:type="gramEnd"/>
+      <w:r>
+        <w:rPr>
+          <w:rFonts w:ascii="Times New Roman" w:hAnsi="Times New Roman" w:cs="Times New Roman"/>
+          <w:b/>
+        </w:rPr>
+        <w:t>Free Online booking Appointment)-</w:t>
+      </w:r>
+      <w:r>
+        <w:rPr>
+          <w:rFonts w:ascii="Times New Roman" w:hAnsi="Times New Roman" w:cs="Times New Roman"/>
+        </w:rPr>
+        <w:t>this enables individual book appointme</w:t>
+      </w:r>
+      <w:r>
+        <w:rPr>
+          <w:rFonts w:ascii="Times New Roman" w:hAnsi="Times New Roman" w:cs="Times New Roman"/>
+        </w:rPr>
+        <w:t>n</w:t>
+      </w:r>
+      <w:r>
+        <w:rPr>
+          <w:rFonts w:ascii="Times New Roman" w:hAnsi="Times New Roman" w:cs="Times New Roman"/>
+        </w:rPr>
+        <w:t>ts and notification are send to various parties via SMS.</w:t>
+      </w:r>
+    </w:p>
+    <w:p>
+      <w:pPr>
+        <w:pStyle w:val="ListParagraph"/>
+        <w:ind w:left="1440"/>
+        <w:rPr>
+          <w:rFonts w:ascii="Times New Roman" w:hAnsi="Times New Roman" w:cs="Times New Roman"/>
+        </w:rPr>
+      </w:pPr>
+      <w:r>
+        <w:rPr>
+          <w:rFonts w:ascii="Times New Roman" w:hAnsi="Times New Roman" w:cs="Times New Roman"/>
+        </w:rPr>
+        <w:t>The difference between my application is that:-</w:t>
+      </w:r>
+    </w:p>
+    <w:p>
+      <w:pPr>
+        <w:pStyle w:val="ListParagraph"/>
+        <w:numPr>
+          <w:ilvl w:val="0"/>
+          <w:numId w:val="8"/>
+        </w:numPr>
+        <w:rPr>
+          <w:rFonts w:ascii="Times New Roman" w:hAnsi="Times New Roman" w:cs="Times New Roman"/>
+        </w:rPr>
+      </w:pPr>
+      <w:r>
+        <w:rPr>
+          <w:rFonts w:ascii="Times New Roman" w:hAnsi="Times New Roman" w:cs="Times New Roman"/>
+        </w:rPr>
+        <w:t>Notifications are send via both SMS and via the android application template</w:t>
+      </w:r>
+    </w:p>
+    <w:p>
+      <w:pPr>
+        <w:pStyle w:val="ListParagraph"/>
+        <w:numPr>
+          <w:ilvl w:val="0"/>
+          <w:numId w:val="8"/>
+        </w:numPr>
+        <w:rPr>
+          <w:rFonts w:ascii="Times New Roman" w:hAnsi="Times New Roman" w:cs="Times New Roman"/>
+        </w:rPr>
+      </w:pPr>
+      <w:r>
+        <w:rPr>
+          <w:rFonts w:ascii="Times New Roman" w:hAnsi="Times New Roman" w:cs="Times New Roman"/>
+        </w:rPr>
+        <w:t>You can view various hospital based on a county and based on specialization and book appointments.</w:t>
+      </w:r>
+    </w:p>
+    <w:p>
+      <w:pPr>
+        <w:pStyle w:val="ListParagraph"/>
+        <w:numPr>
+          <w:ilvl w:val="0"/>
+          <w:numId w:val="6"/>
+        </w:numPr>
+        <w:rPr>
+          <w:rFonts w:ascii="Times New Roman" w:hAnsi="Times New Roman" w:cs="Times New Roman"/>
+          <w:b/>
+        </w:rPr>
+      </w:pPr>
+      <w:proofErr w:type="spellStart"/>
+      <w:r>
+        <w:rPr>
+          <w:rFonts w:ascii="Times New Roman" w:hAnsi="Times New Roman" w:cs="Times New Roman"/>
+          <w:b/>
+        </w:rPr>
+        <w:t>Quickwell</w:t>
+      </w:r>
+      <w:proofErr w:type="spellEnd"/>
+      <w:r>
+        <w:rPr>
+          <w:rFonts w:ascii="Times New Roman" w:hAnsi="Times New Roman" w:cs="Times New Roman"/>
+          <w:b/>
+        </w:rPr>
+        <w:t>:-</w:t>
+      </w:r>
+      <w:r>
+        <w:rPr>
+          <w:rFonts w:ascii="Times New Roman" w:hAnsi="Times New Roman" w:cs="Times New Roman"/>
+        </w:rPr>
+        <w:t>this is an android application which helps one book appointments with doctors but you must open the application so that you as a doctor to view the appointments.</w:t>
+      </w:r>
+    </w:p>
+    <w:p>
+      <w:pPr>
+        <w:pStyle w:val="ListParagraph"/>
+        <w:rPr>
+          <w:rFonts w:ascii="Times New Roman" w:hAnsi="Times New Roman" w:cs="Times New Roman"/>
+        </w:rPr>
+      </w:pPr>
+      <w:r>
+        <w:rPr>
+          <w:rFonts w:ascii="Times New Roman" w:hAnsi="Times New Roman" w:cs="Times New Roman"/>
+        </w:rPr>
+        <w:t>My application is different from this because it does real time notifications using the android OS and Google Cloud Messaging Service.</w:t>
+      </w:r>
+    </w:p>
+    <w:p>
+      <w:pPr>
+        <w:ind w:left="720"/>
+        <w:rPr>
+          <w:rFonts w:ascii="Times New Roman" w:hAnsi="Times New Roman" w:cs="Times New Roman"/>
+        </w:rPr>
+      </w:pPr>
+    </w:p>
+    <w:p>
+      <w:pPr>
+        <w:rPr>
+          <w:rFonts w:ascii="Times New Roman" w:hAnsi="Times New Roman" w:cs="Times New Roman"/>
+        </w:rPr>
+      </w:pPr>
+    </w:p>
+    <w:p>
+      <w:pPr>
+        <w:rPr>
+          <w:rFonts w:ascii="Times New Roman" w:hAnsi="Times New Roman" w:cs="Times New Roman"/>
+        </w:rPr>
+      </w:pPr>
     </w:p>
     <w:sectPr>
       <w:pgSz w:w="12240" w:h="15840"/>
@@ -14,6 +1421,831 @@
     </w:sectPr>
   </w:body>
 </w:document>
+</file>
+
+<file path=word/numbering.xml><?xml version="1.0" encoding="utf-8"?>
+<w:numbering xmlns:wpc="http://schemas.microsoft.com/office/word/2010/wordprocessingCanvas" xmlns:mc="http://schemas.openxmlformats.org/markup-compatibility/2006" xmlns:o="urn:schemas-microsoft-com:office:office" xmlns:r="http://schemas.openxmlformats.org/officeDocument/2006/relationships" xmlns:m="http://schemas.openxmlformats.org/officeDocument/2006/math" xmlns:v="urn:schemas-microsoft-com:vml" xmlns:wp14="http://schemas.microsoft.com/office/word/2010/wordprocessingDrawing" xmlns:wp="http://schemas.openxmlformats.org/drawingml/2006/wordprocessingDrawing" xmlns:w10="urn:schemas-microsoft-com:office:word" xmlns:w="http://schemas.openxmlformats.org/wordprocessingml/2006/main" xmlns:w14="http://schemas.microsoft.com/office/word/2010/wordml" xmlns:wpg="http://schemas.microsoft.com/office/word/2010/wordprocessingGroup" xmlns:wpi="http://schemas.microsoft.com/office/word/2010/wordprocessingInk" xmlns:wne="http://schemas.microsoft.com/office/word/2006/wordml" xmlns:wps="http://schemas.microsoft.com/office/word/2010/wordprocessingShape" mc:Ignorable="w14 wp14">
+  <w:abstractNum w:abstractNumId="0">
+    <w:nsid w:val="052338A8"/>
+    <w:multiLevelType w:val="hybridMultilevel"/>
+    <w:tmpl w:val="81480448"/>
+    <w:lvl w:ilvl="0" w:tplc="0409000F">
+      <w:start w:val="1"/>
+      <w:numFmt w:val="decimal"/>
+      <w:lvlText w:val="%1."/>
+      <w:lvlJc w:val="left"/>
+      <w:pPr>
+        <w:ind w:left="720" w:hanging="360"/>
+      </w:pPr>
+    </w:lvl>
+    <w:lvl w:ilvl="1" w:tplc="04090019" w:tentative="1">
+      <w:start w:val="1"/>
+      <w:numFmt w:val="lowerLetter"/>
+      <w:lvlText w:val="%2."/>
+      <w:lvlJc w:val="left"/>
+      <w:pPr>
+        <w:ind w:left="1440" w:hanging="360"/>
+      </w:pPr>
+    </w:lvl>
+    <w:lvl w:ilvl="2" w:tplc="0409001B" w:tentative="1">
+      <w:start w:val="1"/>
+      <w:numFmt w:val="lowerRoman"/>
+      <w:lvlText w:val="%3."/>
+      <w:lvlJc w:val="right"/>
+      <w:pPr>
+        <w:ind w:left="2160" w:hanging="180"/>
+      </w:pPr>
+    </w:lvl>
+    <w:lvl w:ilvl="3" w:tplc="0409000F" w:tentative="1">
+      <w:start w:val="1"/>
+      <w:numFmt w:val="decimal"/>
+      <w:lvlText w:val="%4."/>
+      <w:lvlJc w:val="left"/>
+      <w:pPr>
+        <w:ind w:left="2880" w:hanging="360"/>
+      </w:pPr>
+    </w:lvl>
+    <w:lvl w:ilvl="4" w:tplc="04090019" w:tentative="1">
+      <w:start w:val="1"/>
+      <w:numFmt w:val="lowerLetter"/>
+      <w:lvlText w:val="%5."/>
+      <w:lvlJc w:val="left"/>
+      <w:pPr>
+        <w:ind w:left="3600" w:hanging="360"/>
+      </w:pPr>
+    </w:lvl>
+    <w:lvl w:ilvl="5" w:tplc="0409001B" w:tentative="1">
+      <w:start w:val="1"/>
+      <w:numFmt w:val="lowerRoman"/>
+      <w:lvlText w:val="%6."/>
+      <w:lvlJc w:val="right"/>
+      <w:pPr>
+        <w:ind w:left="4320" w:hanging="180"/>
+      </w:pPr>
+    </w:lvl>
+    <w:lvl w:ilvl="6" w:tplc="0409000F" w:tentative="1">
+      <w:start w:val="1"/>
+      <w:numFmt w:val="decimal"/>
+      <w:lvlText w:val="%7."/>
+      <w:lvlJc w:val="left"/>
+      <w:pPr>
+        <w:ind w:left="5040" w:hanging="360"/>
+      </w:pPr>
+    </w:lvl>
+    <w:lvl w:ilvl="7" w:tplc="04090019" w:tentative="1">
+      <w:start w:val="1"/>
+      <w:numFmt w:val="lowerLetter"/>
+      <w:lvlText w:val="%8."/>
+      <w:lvlJc w:val="left"/>
+      <w:pPr>
+        <w:ind w:left="5760" w:hanging="360"/>
+      </w:pPr>
+    </w:lvl>
+    <w:lvl w:ilvl="8" w:tplc="0409001B" w:tentative="1">
+      <w:start w:val="1"/>
+      <w:numFmt w:val="lowerRoman"/>
+      <w:lvlText w:val="%9."/>
+      <w:lvlJc w:val="right"/>
+      <w:pPr>
+        <w:ind w:left="6480" w:hanging="180"/>
+      </w:pPr>
+    </w:lvl>
+  </w:abstractNum>
+  <w:abstractNum w:abstractNumId="1">
+    <w:nsid w:val="16557CE3"/>
+    <w:multiLevelType w:val="hybridMultilevel"/>
+    <w:tmpl w:val="AC2A64A6"/>
+    <w:lvl w:ilvl="0" w:tplc="0409000B">
+      <w:start w:val="1"/>
+      <w:numFmt w:val="bullet"/>
+      <w:lvlText w:val=""/>
+      <w:lvlJc w:val="left"/>
+      <w:pPr>
+        <w:ind w:left="1440" w:hanging="360"/>
+      </w:pPr>
+      <w:rPr>
+        <w:rFonts w:ascii="Wingdings" w:hAnsi="Wingdings" w:hint="default"/>
+      </w:rPr>
+    </w:lvl>
+    <w:lvl w:ilvl="1" w:tplc="04090003" w:tentative="1">
+      <w:start w:val="1"/>
+      <w:numFmt w:val="bullet"/>
+      <w:lvlText w:val="o"/>
+      <w:lvlJc w:val="left"/>
+      <w:pPr>
+        <w:ind w:left="2160" w:hanging="360"/>
+      </w:pPr>
+      <w:rPr>
+        <w:rFonts w:ascii="Courier New" w:hAnsi="Courier New" w:cs="Courier New" w:hint="default"/>
+      </w:rPr>
+    </w:lvl>
+    <w:lvl w:ilvl="2" w:tplc="04090005" w:tentative="1">
+      <w:start w:val="1"/>
+      <w:numFmt w:val="bullet"/>
+      <w:lvlText w:val=""/>
+      <w:lvlJc w:val="left"/>
+      <w:pPr>
+        <w:ind w:left="2880" w:hanging="360"/>
+      </w:pPr>
+      <w:rPr>
+        <w:rFonts w:ascii="Wingdings" w:hAnsi="Wingdings" w:hint="default"/>
+      </w:rPr>
+    </w:lvl>
+    <w:lvl w:ilvl="3" w:tplc="04090001" w:tentative="1">
+      <w:start w:val="1"/>
+      <w:numFmt w:val="bullet"/>
+      <w:lvlText w:val=""/>
+      <w:lvlJc w:val="left"/>
+      <w:pPr>
+        <w:ind w:left="3600" w:hanging="360"/>
+      </w:pPr>
+      <w:rPr>
+        <w:rFonts w:ascii="Symbol" w:hAnsi="Symbol" w:hint="default"/>
+      </w:rPr>
+    </w:lvl>
+    <w:lvl w:ilvl="4" w:tplc="04090003" w:tentative="1">
+      <w:start w:val="1"/>
+      <w:numFmt w:val="bullet"/>
+      <w:lvlText w:val="o"/>
+      <w:lvlJc w:val="left"/>
+      <w:pPr>
+        <w:ind w:left="4320" w:hanging="360"/>
+      </w:pPr>
+      <w:rPr>
+        <w:rFonts w:ascii="Courier New" w:hAnsi="Courier New" w:cs="Courier New" w:hint="default"/>
+      </w:rPr>
+    </w:lvl>
+    <w:lvl w:ilvl="5" w:tplc="04090005" w:tentative="1">
+      <w:start w:val="1"/>
+      <w:numFmt w:val="bullet"/>
+      <w:lvlText w:val=""/>
+      <w:lvlJc w:val="left"/>
+      <w:pPr>
+        <w:ind w:left="5040" w:hanging="360"/>
+      </w:pPr>
+      <w:rPr>
+        <w:rFonts w:ascii="Wingdings" w:hAnsi="Wingdings" w:hint="default"/>
+      </w:rPr>
+    </w:lvl>
+    <w:lvl w:ilvl="6" w:tplc="04090001" w:tentative="1">
+      <w:start w:val="1"/>
+      <w:numFmt w:val="bullet"/>
+      <w:lvlText w:val=""/>
+      <w:lvlJc w:val="left"/>
+      <w:pPr>
+        <w:ind w:left="5760" w:hanging="360"/>
+      </w:pPr>
+      <w:rPr>
+        <w:rFonts w:ascii="Symbol" w:hAnsi="Symbol" w:hint="default"/>
+      </w:rPr>
+    </w:lvl>
+    <w:lvl w:ilvl="7" w:tplc="04090003" w:tentative="1">
+      <w:start w:val="1"/>
+      <w:numFmt w:val="bullet"/>
+      <w:lvlText w:val="o"/>
+      <w:lvlJc w:val="left"/>
+      <w:pPr>
+        <w:ind w:left="6480" w:hanging="360"/>
+      </w:pPr>
+      <w:rPr>
+        <w:rFonts w:ascii="Courier New" w:hAnsi="Courier New" w:cs="Courier New" w:hint="default"/>
+      </w:rPr>
+    </w:lvl>
+    <w:lvl w:ilvl="8" w:tplc="04090005" w:tentative="1">
+      <w:start w:val="1"/>
+      <w:numFmt w:val="bullet"/>
+      <w:lvlText w:val=""/>
+      <w:lvlJc w:val="left"/>
+      <w:pPr>
+        <w:ind w:left="7200" w:hanging="360"/>
+      </w:pPr>
+      <w:rPr>
+        <w:rFonts w:ascii="Wingdings" w:hAnsi="Wingdings" w:hint="default"/>
+      </w:rPr>
+    </w:lvl>
+  </w:abstractNum>
+  <w:abstractNum w:abstractNumId="2">
+    <w:nsid w:val="24C97C46"/>
+    <w:multiLevelType w:val="hybridMultilevel"/>
+    <w:tmpl w:val="1D92E818"/>
+    <w:lvl w:ilvl="0" w:tplc="0409000F">
+      <w:start w:val="1"/>
+      <w:numFmt w:val="decimal"/>
+      <w:lvlText w:val="%1."/>
+      <w:lvlJc w:val="left"/>
+      <w:pPr>
+        <w:ind w:left="720" w:hanging="360"/>
+      </w:pPr>
+    </w:lvl>
+    <w:lvl w:ilvl="1" w:tplc="04090019" w:tentative="1">
+      <w:start w:val="1"/>
+      <w:numFmt w:val="lowerLetter"/>
+      <w:lvlText w:val="%2."/>
+      <w:lvlJc w:val="left"/>
+      <w:pPr>
+        <w:ind w:left="1440" w:hanging="360"/>
+      </w:pPr>
+    </w:lvl>
+    <w:lvl w:ilvl="2" w:tplc="0409001B" w:tentative="1">
+      <w:start w:val="1"/>
+      <w:numFmt w:val="lowerRoman"/>
+      <w:lvlText w:val="%3."/>
+      <w:lvlJc w:val="right"/>
+      <w:pPr>
+        <w:ind w:left="2160" w:hanging="180"/>
+      </w:pPr>
+    </w:lvl>
+    <w:lvl w:ilvl="3" w:tplc="0409000F" w:tentative="1">
+      <w:start w:val="1"/>
+      <w:numFmt w:val="decimal"/>
+      <w:lvlText w:val="%4."/>
+      <w:lvlJc w:val="left"/>
+      <w:pPr>
+        <w:ind w:left="2880" w:hanging="360"/>
+      </w:pPr>
+    </w:lvl>
+    <w:lvl w:ilvl="4" w:tplc="04090019" w:tentative="1">
+      <w:start w:val="1"/>
+      <w:numFmt w:val="lowerLetter"/>
+      <w:lvlText w:val="%5."/>
+      <w:lvlJc w:val="left"/>
+      <w:pPr>
+        <w:ind w:left="3600" w:hanging="360"/>
+      </w:pPr>
+    </w:lvl>
+    <w:lvl w:ilvl="5" w:tplc="0409001B" w:tentative="1">
+      <w:start w:val="1"/>
+      <w:numFmt w:val="lowerRoman"/>
+      <w:lvlText w:val="%6."/>
+      <w:lvlJc w:val="right"/>
+      <w:pPr>
+        <w:ind w:left="4320" w:hanging="180"/>
+      </w:pPr>
+    </w:lvl>
+    <w:lvl w:ilvl="6" w:tplc="0409000F" w:tentative="1">
+      <w:start w:val="1"/>
+      <w:numFmt w:val="decimal"/>
+      <w:lvlText w:val="%7."/>
+      <w:lvlJc w:val="left"/>
+      <w:pPr>
+        <w:ind w:left="5040" w:hanging="360"/>
+      </w:pPr>
+    </w:lvl>
+    <w:lvl w:ilvl="7" w:tplc="04090019" w:tentative="1">
+      <w:start w:val="1"/>
+      <w:numFmt w:val="lowerLetter"/>
+      <w:lvlText w:val="%8."/>
+      <w:lvlJc w:val="left"/>
+      <w:pPr>
+        <w:ind w:left="5760" w:hanging="360"/>
+      </w:pPr>
+    </w:lvl>
+    <w:lvl w:ilvl="8" w:tplc="0409001B" w:tentative="1">
+      <w:start w:val="1"/>
+      <w:numFmt w:val="lowerRoman"/>
+      <w:lvlText w:val="%9."/>
+      <w:lvlJc w:val="right"/>
+      <w:pPr>
+        <w:ind w:left="6480" w:hanging="180"/>
+      </w:pPr>
+    </w:lvl>
+  </w:abstractNum>
+  <w:abstractNum w:abstractNumId="3">
+    <w:nsid w:val="26262EDC"/>
+    <w:multiLevelType w:val="hybridMultilevel"/>
+    <w:tmpl w:val="B3680F58"/>
+    <w:lvl w:ilvl="0" w:tplc="04090001">
+      <w:start w:val="1"/>
+      <w:numFmt w:val="bullet"/>
+      <w:lvlText w:val=""/>
+      <w:lvlJc w:val="left"/>
+      <w:pPr>
+        <w:ind w:left="720" w:hanging="360"/>
+      </w:pPr>
+      <w:rPr>
+        <w:rFonts w:ascii="Symbol" w:hAnsi="Symbol" w:hint="default"/>
+      </w:rPr>
+    </w:lvl>
+    <w:lvl w:ilvl="1" w:tplc="04090003" w:tentative="1">
+      <w:start w:val="1"/>
+      <w:numFmt w:val="bullet"/>
+      <w:lvlText w:val="o"/>
+      <w:lvlJc w:val="left"/>
+      <w:pPr>
+        <w:ind w:left="1440" w:hanging="360"/>
+      </w:pPr>
+      <w:rPr>
+        <w:rFonts w:ascii="Courier New" w:hAnsi="Courier New" w:cs="Courier New" w:hint="default"/>
+      </w:rPr>
+    </w:lvl>
+    <w:lvl w:ilvl="2" w:tplc="04090005" w:tentative="1">
+      <w:start w:val="1"/>
+      <w:numFmt w:val="bullet"/>
+      <w:lvlText w:val=""/>
+      <w:lvlJc w:val="left"/>
+      <w:pPr>
+        <w:ind w:left="2160" w:hanging="360"/>
+      </w:pPr>
+      <w:rPr>
+        <w:rFonts w:ascii="Wingdings" w:hAnsi="Wingdings" w:hint="default"/>
+      </w:rPr>
+    </w:lvl>
+    <w:lvl w:ilvl="3" w:tplc="04090001" w:tentative="1">
+      <w:start w:val="1"/>
+      <w:numFmt w:val="bullet"/>
+      <w:lvlText w:val=""/>
+      <w:lvlJc w:val="left"/>
+      <w:pPr>
+        <w:ind w:left="2880" w:hanging="360"/>
+      </w:pPr>
+      <w:rPr>
+        <w:rFonts w:ascii="Symbol" w:hAnsi="Symbol" w:hint="default"/>
+      </w:rPr>
+    </w:lvl>
+    <w:lvl w:ilvl="4" w:tplc="04090003" w:tentative="1">
+      <w:start w:val="1"/>
+      <w:numFmt w:val="bullet"/>
+      <w:lvlText w:val="o"/>
+      <w:lvlJc w:val="left"/>
+      <w:pPr>
+        <w:ind w:left="3600" w:hanging="360"/>
+      </w:pPr>
+      <w:rPr>
+        <w:rFonts w:ascii="Courier New" w:hAnsi="Courier New" w:cs="Courier New" w:hint="default"/>
+      </w:rPr>
+    </w:lvl>
+    <w:lvl w:ilvl="5" w:tplc="04090005" w:tentative="1">
+      <w:start w:val="1"/>
+      <w:numFmt w:val="bullet"/>
+      <w:lvlText w:val=""/>
+      <w:lvlJc w:val="left"/>
+      <w:pPr>
+        <w:ind w:left="4320" w:hanging="360"/>
+      </w:pPr>
+      <w:rPr>
+        <w:rFonts w:ascii="Wingdings" w:hAnsi="Wingdings" w:hint="default"/>
+      </w:rPr>
+    </w:lvl>
+    <w:lvl w:ilvl="6" w:tplc="04090001" w:tentative="1">
+      <w:start w:val="1"/>
+      <w:numFmt w:val="bullet"/>
+      <w:lvlText w:val=""/>
+      <w:lvlJc w:val="left"/>
+      <w:pPr>
+        <w:ind w:left="5040" w:hanging="360"/>
+      </w:pPr>
+      <w:rPr>
+        <w:rFonts w:ascii="Symbol" w:hAnsi="Symbol" w:hint="default"/>
+      </w:rPr>
+    </w:lvl>
+    <w:lvl w:ilvl="7" w:tplc="04090003" w:tentative="1">
+      <w:start w:val="1"/>
+      <w:numFmt w:val="bullet"/>
+      <w:lvlText w:val="o"/>
+      <w:lvlJc w:val="left"/>
+      <w:pPr>
+        <w:ind w:left="5760" w:hanging="360"/>
+      </w:pPr>
+      <w:rPr>
+        <w:rFonts w:ascii="Courier New" w:hAnsi="Courier New" w:cs="Courier New" w:hint="default"/>
+      </w:rPr>
+    </w:lvl>
+    <w:lvl w:ilvl="8" w:tplc="04090005" w:tentative="1">
+      <w:start w:val="1"/>
+      <w:numFmt w:val="bullet"/>
+      <w:lvlText w:val=""/>
+      <w:lvlJc w:val="left"/>
+      <w:pPr>
+        <w:ind w:left="6480" w:hanging="360"/>
+      </w:pPr>
+      <w:rPr>
+        <w:rFonts w:ascii="Wingdings" w:hAnsi="Wingdings" w:hint="default"/>
+      </w:rPr>
+    </w:lvl>
+  </w:abstractNum>
+  <w:abstractNum w:abstractNumId="4">
+    <w:nsid w:val="36860318"/>
+    <w:multiLevelType w:val="hybridMultilevel"/>
+    <w:tmpl w:val="9C640F46"/>
+    <w:lvl w:ilvl="0" w:tplc="0409000B">
+      <w:start w:val="1"/>
+      <w:numFmt w:val="bullet"/>
+      <w:lvlText w:val=""/>
+      <w:lvlJc w:val="left"/>
+      <w:pPr>
+        <w:ind w:left="2160" w:hanging="360"/>
+      </w:pPr>
+      <w:rPr>
+        <w:rFonts w:ascii="Wingdings" w:hAnsi="Wingdings" w:hint="default"/>
+      </w:rPr>
+    </w:lvl>
+    <w:lvl w:ilvl="1" w:tplc="04090003" w:tentative="1">
+      <w:start w:val="1"/>
+      <w:numFmt w:val="bullet"/>
+      <w:lvlText w:val="o"/>
+      <w:lvlJc w:val="left"/>
+      <w:pPr>
+        <w:ind w:left="2880" w:hanging="360"/>
+      </w:pPr>
+      <w:rPr>
+        <w:rFonts w:ascii="Courier New" w:hAnsi="Courier New" w:cs="Courier New" w:hint="default"/>
+      </w:rPr>
+    </w:lvl>
+    <w:lvl w:ilvl="2" w:tplc="04090005" w:tentative="1">
+      <w:start w:val="1"/>
+      <w:numFmt w:val="bullet"/>
+      <w:lvlText w:val=""/>
+      <w:lvlJc w:val="left"/>
+      <w:pPr>
+        <w:ind w:left="3600" w:hanging="360"/>
+      </w:pPr>
+      <w:rPr>
+        <w:rFonts w:ascii="Wingdings" w:hAnsi="Wingdings" w:hint="default"/>
+      </w:rPr>
+    </w:lvl>
+    <w:lvl w:ilvl="3" w:tplc="04090001" w:tentative="1">
+      <w:start w:val="1"/>
+      <w:numFmt w:val="bullet"/>
+      <w:lvlText w:val=""/>
+      <w:lvlJc w:val="left"/>
+      <w:pPr>
+        <w:ind w:left="4320" w:hanging="360"/>
+      </w:pPr>
+      <w:rPr>
+        <w:rFonts w:ascii="Symbol" w:hAnsi="Symbol" w:hint="default"/>
+      </w:rPr>
+    </w:lvl>
+    <w:lvl w:ilvl="4" w:tplc="04090003" w:tentative="1">
+      <w:start w:val="1"/>
+      <w:numFmt w:val="bullet"/>
+      <w:lvlText w:val="o"/>
+      <w:lvlJc w:val="left"/>
+      <w:pPr>
+        <w:ind w:left="5040" w:hanging="360"/>
+      </w:pPr>
+      <w:rPr>
+        <w:rFonts w:ascii="Courier New" w:hAnsi="Courier New" w:cs="Courier New" w:hint="default"/>
+      </w:rPr>
+    </w:lvl>
+    <w:lvl w:ilvl="5" w:tplc="04090005" w:tentative="1">
+      <w:start w:val="1"/>
+      <w:numFmt w:val="bullet"/>
+      <w:lvlText w:val=""/>
+      <w:lvlJc w:val="left"/>
+      <w:pPr>
+        <w:ind w:left="5760" w:hanging="360"/>
+      </w:pPr>
+      <w:rPr>
+        <w:rFonts w:ascii="Wingdings" w:hAnsi="Wingdings" w:hint="default"/>
+      </w:rPr>
+    </w:lvl>
+    <w:lvl w:ilvl="6" w:tplc="04090001" w:tentative="1">
+      <w:start w:val="1"/>
+      <w:numFmt w:val="bullet"/>
+      <w:lvlText w:val=""/>
+      <w:lvlJc w:val="left"/>
+      <w:pPr>
+        <w:ind w:left="6480" w:hanging="360"/>
+      </w:pPr>
+      <w:rPr>
+        <w:rFonts w:ascii="Symbol" w:hAnsi="Symbol" w:hint="default"/>
+      </w:rPr>
+    </w:lvl>
+    <w:lvl w:ilvl="7" w:tplc="04090003" w:tentative="1">
+      <w:start w:val="1"/>
+      <w:numFmt w:val="bullet"/>
+      <w:lvlText w:val="o"/>
+      <w:lvlJc w:val="left"/>
+      <w:pPr>
+        <w:ind w:left="7200" w:hanging="360"/>
+      </w:pPr>
+      <w:rPr>
+        <w:rFonts w:ascii="Courier New" w:hAnsi="Courier New" w:cs="Courier New" w:hint="default"/>
+      </w:rPr>
+    </w:lvl>
+    <w:lvl w:ilvl="8" w:tplc="04090005" w:tentative="1">
+      <w:start w:val="1"/>
+      <w:numFmt w:val="bullet"/>
+      <w:lvlText w:val=""/>
+      <w:lvlJc w:val="left"/>
+      <w:pPr>
+        <w:ind w:left="7920" w:hanging="360"/>
+      </w:pPr>
+      <w:rPr>
+        <w:rFonts w:ascii="Wingdings" w:hAnsi="Wingdings" w:hint="default"/>
+      </w:rPr>
+    </w:lvl>
+  </w:abstractNum>
+  <w:abstractNum w:abstractNumId="5">
+    <w:nsid w:val="58B86009"/>
+    <w:multiLevelType w:val="hybridMultilevel"/>
+    <w:tmpl w:val="5CE4165A"/>
+    <w:lvl w:ilvl="0" w:tplc="0409000F">
+      <w:start w:val="1"/>
+      <w:numFmt w:val="decimal"/>
+      <w:lvlText w:val="%1."/>
+      <w:lvlJc w:val="left"/>
+      <w:pPr>
+        <w:ind w:left="720" w:hanging="360"/>
+      </w:pPr>
+    </w:lvl>
+    <w:lvl w:ilvl="1" w:tplc="04090019" w:tentative="1">
+      <w:start w:val="1"/>
+      <w:numFmt w:val="lowerLetter"/>
+      <w:lvlText w:val="%2."/>
+      <w:lvlJc w:val="left"/>
+      <w:pPr>
+        <w:ind w:left="1440" w:hanging="360"/>
+      </w:pPr>
+    </w:lvl>
+    <w:lvl w:ilvl="2" w:tplc="0409001B" w:tentative="1">
+      <w:start w:val="1"/>
+      <w:numFmt w:val="lowerRoman"/>
+      <w:lvlText w:val="%3."/>
+      <w:lvlJc w:val="right"/>
+      <w:pPr>
+        <w:ind w:left="2160" w:hanging="180"/>
+      </w:pPr>
+    </w:lvl>
+    <w:lvl w:ilvl="3" w:tplc="0409000F" w:tentative="1">
+      <w:start w:val="1"/>
+      <w:numFmt w:val="decimal"/>
+      <w:lvlText w:val="%4."/>
+      <w:lvlJc w:val="left"/>
+      <w:pPr>
+        <w:ind w:left="2880" w:hanging="360"/>
+      </w:pPr>
+    </w:lvl>
+    <w:lvl w:ilvl="4" w:tplc="04090019" w:tentative="1">
+      <w:start w:val="1"/>
+      <w:numFmt w:val="lowerLetter"/>
+      <w:lvlText w:val="%5."/>
+      <w:lvlJc w:val="left"/>
+      <w:pPr>
+        <w:ind w:left="3600" w:hanging="360"/>
+      </w:pPr>
+    </w:lvl>
+    <w:lvl w:ilvl="5" w:tplc="0409001B" w:tentative="1">
+      <w:start w:val="1"/>
+      <w:numFmt w:val="lowerRoman"/>
+      <w:lvlText w:val="%6."/>
+      <w:lvlJc w:val="right"/>
+      <w:pPr>
+        <w:ind w:left="4320" w:hanging="180"/>
+      </w:pPr>
+    </w:lvl>
+    <w:lvl w:ilvl="6" w:tplc="0409000F" w:tentative="1">
+      <w:start w:val="1"/>
+      <w:numFmt w:val="decimal"/>
+      <w:lvlText w:val="%7."/>
+      <w:lvlJc w:val="left"/>
+      <w:pPr>
+        <w:ind w:left="5040" w:hanging="360"/>
+      </w:pPr>
+    </w:lvl>
+    <w:lvl w:ilvl="7" w:tplc="04090019" w:tentative="1">
+      <w:start w:val="1"/>
+      <w:numFmt w:val="lowerLetter"/>
+      <w:lvlText w:val="%8."/>
+      <w:lvlJc w:val="left"/>
+      <w:pPr>
+        <w:ind w:left="5760" w:hanging="360"/>
+      </w:pPr>
+    </w:lvl>
+    <w:lvl w:ilvl="8" w:tplc="0409001B" w:tentative="1">
+      <w:start w:val="1"/>
+      <w:numFmt w:val="lowerRoman"/>
+      <w:lvlText w:val="%9."/>
+      <w:lvlJc w:val="right"/>
+      <w:pPr>
+        <w:ind w:left="6480" w:hanging="180"/>
+      </w:pPr>
+    </w:lvl>
+  </w:abstractNum>
+  <w:abstractNum w:abstractNumId="6">
+    <w:nsid w:val="5C822CF2"/>
+    <w:multiLevelType w:val="hybridMultilevel"/>
+    <w:tmpl w:val="1D34D626"/>
+    <w:lvl w:ilvl="0" w:tplc="04090001">
+      <w:start w:val="1"/>
+      <w:numFmt w:val="bullet"/>
+      <w:lvlText w:val=""/>
+      <w:lvlJc w:val="left"/>
+      <w:pPr>
+        <w:ind w:left="720" w:hanging="360"/>
+      </w:pPr>
+      <w:rPr>
+        <w:rFonts w:ascii="Symbol" w:hAnsi="Symbol" w:hint="default"/>
+      </w:rPr>
+    </w:lvl>
+    <w:lvl w:ilvl="1" w:tplc="04090003" w:tentative="1">
+      <w:start w:val="1"/>
+      <w:numFmt w:val="bullet"/>
+      <w:lvlText w:val="o"/>
+      <w:lvlJc w:val="left"/>
+      <w:pPr>
+        <w:ind w:left="1440" w:hanging="360"/>
+      </w:pPr>
+      <w:rPr>
+        <w:rFonts w:ascii="Courier New" w:hAnsi="Courier New" w:cs="Courier New" w:hint="default"/>
+      </w:rPr>
+    </w:lvl>
+    <w:lvl w:ilvl="2" w:tplc="04090005" w:tentative="1">
+      <w:start w:val="1"/>
+      <w:numFmt w:val="bullet"/>
+      <w:lvlText w:val=""/>
+      <w:lvlJc w:val="left"/>
+      <w:pPr>
+        <w:ind w:left="2160" w:hanging="360"/>
+      </w:pPr>
+      <w:rPr>
+        <w:rFonts w:ascii="Wingdings" w:hAnsi="Wingdings" w:hint="default"/>
+      </w:rPr>
+    </w:lvl>
+    <w:lvl w:ilvl="3" w:tplc="04090001" w:tentative="1">
+      <w:start w:val="1"/>
+      <w:numFmt w:val="bullet"/>
+      <w:lvlText w:val=""/>
+      <w:lvlJc w:val="left"/>
+      <w:pPr>
+        <w:ind w:left="2880" w:hanging="360"/>
+      </w:pPr>
+      <w:rPr>
+        <w:rFonts w:ascii="Symbol" w:hAnsi="Symbol" w:hint="default"/>
+      </w:rPr>
+    </w:lvl>
+    <w:lvl w:ilvl="4" w:tplc="04090003" w:tentative="1">
+      <w:start w:val="1"/>
+      <w:numFmt w:val="bullet"/>
+      <w:lvlText w:val="o"/>
+      <w:lvlJc w:val="left"/>
+      <w:pPr>
+        <w:ind w:left="3600" w:hanging="360"/>
+      </w:pPr>
+      <w:rPr>
+        <w:rFonts w:ascii="Courier New" w:hAnsi="Courier New" w:cs="Courier New" w:hint="default"/>
+      </w:rPr>
+    </w:lvl>
+    <w:lvl w:ilvl="5" w:tplc="04090005" w:tentative="1">
+      <w:start w:val="1"/>
+      <w:numFmt w:val="bullet"/>
+      <w:lvlText w:val=""/>
+      <w:lvlJc w:val="left"/>
+      <w:pPr>
+        <w:ind w:left="4320" w:hanging="360"/>
+      </w:pPr>
+      <w:rPr>
+        <w:rFonts w:ascii="Wingdings" w:hAnsi="Wingdings" w:hint="default"/>
+      </w:rPr>
+    </w:lvl>
+    <w:lvl w:ilvl="6" w:tplc="04090001" w:tentative="1">
+      <w:start w:val="1"/>
+      <w:numFmt w:val="bullet"/>
+      <w:lvlText w:val=""/>
+      <w:lvlJc w:val="left"/>
+      <w:pPr>
+        <w:ind w:left="5040" w:hanging="360"/>
+      </w:pPr>
+      <w:rPr>
+        <w:rFonts w:ascii="Symbol" w:hAnsi="Symbol" w:hint="default"/>
+      </w:rPr>
+    </w:lvl>
+    <w:lvl w:ilvl="7" w:tplc="04090003" w:tentative="1">
+      <w:start w:val="1"/>
+      <w:numFmt w:val="bullet"/>
+      <w:lvlText w:val="o"/>
+      <w:lvlJc w:val="left"/>
+      <w:pPr>
+        <w:ind w:left="5760" w:hanging="360"/>
+      </w:pPr>
+      <w:rPr>
+        <w:rFonts w:ascii="Courier New" w:hAnsi="Courier New" w:cs="Courier New" w:hint="default"/>
+      </w:rPr>
+    </w:lvl>
+    <w:lvl w:ilvl="8" w:tplc="04090005" w:tentative="1">
+      <w:start w:val="1"/>
+      <w:numFmt w:val="bullet"/>
+      <w:lvlText w:val=""/>
+      <w:lvlJc w:val="left"/>
+      <w:pPr>
+        <w:ind w:left="6480" w:hanging="360"/>
+      </w:pPr>
+      <w:rPr>
+        <w:rFonts w:ascii="Wingdings" w:hAnsi="Wingdings" w:hint="default"/>
+      </w:rPr>
+    </w:lvl>
+  </w:abstractNum>
+  <w:abstractNum w:abstractNumId="7">
+    <w:nsid w:val="5E605099"/>
+    <w:multiLevelType w:val="hybridMultilevel"/>
+    <w:tmpl w:val="69A690B6"/>
+    <w:lvl w:ilvl="0" w:tplc="0409001B">
+      <w:start w:val="1"/>
+      <w:numFmt w:val="lowerRoman"/>
+      <w:lvlText w:val="%1."/>
+      <w:lvlJc w:val="right"/>
+      <w:pPr>
+        <w:ind w:left="720" w:hanging="360"/>
+      </w:pPr>
+    </w:lvl>
+    <w:lvl w:ilvl="1" w:tplc="04090019" w:tentative="1">
+      <w:start w:val="1"/>
+      <w:numFmt w:val="lowerLetter"/>
+      <w:lvlText w:val="%2."/>
+      <w:lvlJc w:val="left"/>
+      <w:pPr>
+        <w:ind w:left="1440" w:hanging="360"/>
+      </w:pPr>
+    </w:lvl>
+    <w:lvl w:ilvl="2" w:tplc="0409001B" w:tentative="1">
+      <w:start w:val="1"/>
+      <w:numFmt w:val="lowerRoman"/>
+      <w:lvlText w:val="%3."/>
+      <w:lvlJc w:val="right"/>
+      <w:pPr>
+        <w:ind w:left="2160" w:hanging="180"/>
+      </w:pPr>
+    </w:lvl>
+    <w:lvl w:ilvl="3" w:tplc="0409000F" w:tentative="1">
+      <w:start w:val="1"/>
+      <w:numFmt w:val="decimal"/>
+      <w:lvlText w:val="%4."/>
+      <w:lvlJc w:val="left"/>
+      <w:pPr>
+        <w:ind w:left="2880" w:hanging="360"/>
+      </w:pPr>
+    </w:lvl>
+    <w:lvl w:ilvl="4" w:tplc="04090019" w:tentative="1">
+      <w:start w:val="1"/>
+      <w:numFmt w:val="lowerLetter"/>
+      <w:lvlText w:val="%5."/>
+      <w:lvlJc w:val="left"/>
+      <w:pPr>
+        <w:ind w:left="3600" w:hanging="360"/>
+      </w:pPr>
+    </w:lvl>
+    <w:lvl w:ilvl="5" w:tplc="0409001B" w:tentative="1">
+      <w:start w:val="1"/>
+      <w:numFmt w:val="lowerRoman"/>
+      <w:lvlText w:val="%6."/>
+      <w:lvlJc w:val="right"/>
+      <w:pPr>
+        <w:ind w:left="4320" w:hanging="180"/>
+      </w:pPr>
+    </w:lvl>
+    <w:lvl w:ilvl="6" w:tplc="0409000F" w:tentative="1">
+      <w:start w:val="1"/>
+      <w:numFmt w:val="decimal"/>
+      <w:lvlText w:val="%7."/>
+      <w:lvlJc w:val="left"/>
+      <w:pPr>
+        <w:ind w:left="5040" w:hanging="360"/>
+      </w:pPr>
+    </w:lvl>
+    <w:lvl w:ilvl="7" w:tplc="04090019" w:tentative="1">
+      <w:start w:val="1"/>
+      <w:numFmt w:val="lowerLetter"/>
+      <w:lvlText w:val="%8."/>
+      <w:lvlJc w:val="left"/>
+      <w:pPr>
+        <w:ind w:left="5760" w:hanging="360"/>
+      </w:pPr>
+    </w:lvl>
+    <w:lvl w:ilvl="8" w:tplc="0409001B" w:tentative="1">
+      <w:start w:val="1"/>
+      <w:numFmt w:val="lowerRoman"/>
+      <w:lvlText w:val="%9."/>
+      <w:lvlJc w:val="right"/>
+      <w:pPr>
+        <w:ind w:left="6480" w:hanging="180"/>
+      </w:pPr>
+    </w:lvl>
+  </w:abstractNum>
+  <w:num w:numId="1">
+    <w:abstractNumId w:val="3"/>
+  </w:num>
+  <w:num w:numId="2">
+    <w:abstractNumId w:val="0"/>
+  </w:num>
+  <w:num w:numId="3">
+    <w:abstractNumId w:val="7"/>
+  </w:num>
+  <w:num w:numId="4">
+    <w:abstractNumId w:val="5"/>
+  </w:num>
+  <w:num w:numId="5">
+    <w:abstractNumId w:val="6"/>
+  </w:num>
+  <w:num w:numId="6">
+    <w:abstractNumId w:val="2"/>
+  </w:num>
+  <w:num w:numId="7">
+    <w:abstractNumId w:val="1"/>
+  </w:num>
+  <w:num w:numId="8">
+    <w:abstractNumId w:val="4"/>
+  </w:num>
+</w:numbering>
 </file>
 
 <file path=word/styles.xml><?xml version="1.0" encoding="utf-8"?>
@@ -175,6 +2407,7 @@
   <w:style w:type="paragraph" w:default="1" w:styleId="Normal">
     <w:name w:val="Normal"/>
     <w:qFormat/>
+    <w:rsid w:val="00B55FE5"/>
   </w:style>
   <w:style w:type="character" w:default="1" w:styleId="DefaultParagraphFont">
     <w:name w:val="Default Paragraph Font"/>
@@ -202,6 +2435,47 @@
     <w:uiPriority w:val="99"/>
     <w:semiHidden/>
     <w:unhideWhenUsed/>
+  </w:style>
+  <w:style w:type="paragraph" w:styleId="ListParagraph">
+    <w:name w:val="List Paragraph"/>
+    <w:basedOn w:val="Normal"/>
+    <w:uiPriority w:val="34"/>
+    <w:qFormat/>
+    <w:rsid w:val="00B55FE5"/>
+    <w:pPr>
+      <w:ind w:left="720"/>
+      <w:contextualSpacing/>
+    </w:pPr>
+  </w:style>
+  <w:style w:type="paragraph" w:styleId="BalloonText">
+    <w:name w:val="Balloon Text"/>
+    <w:basedOn w:val="Normal"/>
+    <w:link w:val="BalloonTextChar"/>
+    <w:uiPriority w:val="99"/>
+    <w:semiHidden/>
+    <w:unhideWhenUsed/>
+    <w:rsid w:val="00B55FE5"/>
+    <w:pPr>
+      <w:spacing w:after="0" w:line="240" w:lineRule="auto"/>
+    </w:pPr>
+    <w:rPr>
+      <w:rFonts w:ascii="Tahoma" w:hAnsi="Tahoma" w:cs="Tahoma"/>
+      <w:sz w:val="16"/>
+      <w:szCs w:val="16"/>
+    </w:rPr>
+  </w:style>
+  <w:style w:type="character" w:customStyle="1" w:styleId="BalloonTextChar">
+    <w:name w:val="Balloon Text Char"/>
+    <w:basedOn w:val="DefaultParagraphFont"/>
+    <w:link w:val="BalloonText"/>
+    <w:uiPriority w:val="99"/>
+    <w:semiHidden/>
+    <w:rsid w:val="00B55FE5"/>
+    <w:rPr>
+      <w:rFonts w:ascii="Tahoma" w:hAnsi="Tahoma" w:cs="Tahoma"/>
+      <w:sz w:val="16"/>
+      <w:szCs w:val="16"/>
+    </w:rPr>
   </w:style>
 </w:styles>
 </file>
@@ -365,6 +2639,7 @@
   <w:style w:type="paragraph" w:default="1" w:styleId="Normal">
     <w:name w:val="Normal"/>
     <w:qFormat/>
+    <w:rsid w:val="00B55FE5"/>
   </w:style>
   <w:style w:type="character" w:default="1" w:styleId="DefaultParagraphFont">
     <w:name w:val="Default Paragraph Font"/>
@@ -392,6 +2667,47 @@
     <w:uiPriority w:val="99"/>
     <w:semiHidden/>
     <w:unhideWhenUsed/>
+  </w:style>
+  <w:style w:type="paragraph" w:styleId="ListParagraph">
+    <w:name w:val="List Paragraph"/>
+    <w:basedOn w:val="Normal"/>
+    <w:uiPriority w:val="34"/>
+    <w:qFormat/>
+    <w:rsid w:val="00B55FE5"/>
+    <w:pPr>
+      <w:ind w:left="720"/>
+      <w:contextualSpacing/>
+    </w:pPr>
+  </w:style>
+  <w:style w:type="paragraph" w:styleId="BalloonText">
+    <w:name w:val="Balloon Text"/>
+    <w:basedOn w:val="Normal"/>
+    <w:link w:val="BalloonTextChar"/>
+    <w:uiPriority w:val="99"/>
+    <w:semiHidden/>
+    <w:unhideWhenUsed/>
+    <w:rsid w:val="00B55FE5"/>
+    <w:pPr>
+      <w:spacing w:after="0" w:line="240" w:lineRule="auto"/>
+    </w:pPr>
+    <w:rPr>
+      <w:rFonts w:ascii="Tahoma" w:hAnsi="Tahoma" w:cs="Tahoma"/>
+      <w:sz w:val="16"/>
+      <w:szCs w:val="16"/>
+    </w:rPr>
+  </w:style>
+  <w:style w:type="character" w:customStyle="1" w:styleId="BalloonTextChar">
+    <w:name w:val="Balloon Text Char"/>
+    <w:basedOn w:val="DefaultParagraphFont"/>
+    <w:link w:val="BalloonText"/>
+    <w:uiPriority w:val="99"/>
+    <w:semiHidden/>
+    <w:rsid w:val="00B55FE5"/>
+    <w:rPr>
+      <w:rFonts w:ascii="Tahoma" w:hAnsi="Tahoma" w:cs="Tahoma"/>
+      <w:sz w:val="16"/>
+      <w:szCs w:val="16"/>
+    </w:rPr>
   </w:style>
 </w:styles>
 </file>

</xml_diff>